<commit_message>
Hot fixed for template bug
</commit_message>
<xml_diff>
--- a/public/templates/column_rebar_template.docx
+++ b/public/templates/column_rebar_template.docx
@@ -23,10 +23,96 @@
               <w:szCs w:val="24"/>
               <w:lang w:eastAsia="zh-TW"/>
             </w:rPr>
-            <w:t>表-施工-5─施工品質抽查紀錄表-鋼筋工程(柱筋)</w:t>
+            <w:t>表-施工-5</w:t>
+          </w:r>
+          <w:proofErr w:type="gramStart"/>
+          <w:r>
+            <w:rPr>
+              <w:rFonts w:ascii="Gungsuh" w:eastAsia="Gungsuh" w:hAnsi="Gungsuh" w:cs="Gungsuh"/>
+              <w:color w:val="000000"/>
+              <w:sz w:val="24"/>
+              <w:szCs w:val="24"/>
+              <w:lang w:eastAsia="zh-TW"/>
+            </w:rPr>
+            <w:t>─</w:t>
+          </w:r>
+          <w:proofErr w:type="gramEnd"/>
+          <w:r>
+            <w:rPr>
+              <w:rFonts w:ascii="Gungsuh" w:eastAsia="Gungsuh" w:hAnsi="Gungsuh" w:cs="Gungsuh"/>
+              <w:color w:val="000000"/>
+              <w:sz w:val="24"/>
+              <w:szCs w:val="24"/>
+              <w:lang w:eastAsia="zh-TW"/>
+            </w:rPr>
+            <w:t>施工品質抽查紀錄表-鋼筋工程(</w:t>
+          </w:r>
+          <w:proofErr w:type="gramStart"/>
+          <w:r>
+            <w:rPr>
+              <w:rFonts w:ascii="Gungsuh" w:eastAsia="Gungsuh" w:hAnsi="Gungsuh" w:cs="Gungsuh"/>
+              <w:color w:val="000000"/>
+              <w:sz w:val="24"/>
+              <w:szCs w:val="24"/>
+              <w:lang w:eastAsia="zh-TW"/>
+            </w:rPr>
+            <w:t>柱筋</w:t>
+          </w:r>
+          <w:proofErr w:type="gramEnd"/>
+          <w:r>
+            <w:rPr>
+              <w:rFonts w:ascii="Gungsuh" w:eastAsia="Gungsuh" w:hAnsi="Gungsuh" w:cs="Gungsuh"/>
+              <w:color w:val="000000"/>
+              <w:sz w:val="24"/>
+              <w:szCs w:val="24"/>
+              <w:lang w:eastAsia="zh-TW"/>
+            </w:rPr>
+            <w:t>)</w:t>
           </w:r>
         </w:sdtContent>
       </w:sdt>
+    </w:p>
+    <w:p>
+      <w:pPr>
+        <w:pStyle w:val="a"/>
+        <w:spacing w:after="84"/>
+        <w:jc w:val="left"/>
+        <w:rPr>
+          <w:rFonts w:ascii="Calibri" w:hAnsi="Calibri" w:cs="Calibri"/>
+          <w:color w:val="000000"/>
+          <w:sz w:val="22"/>
+          <w:szCs w:val="22"/>
+        </w:rPr>
+      </w:pPr>
+      <w:r>
+        <w:rPr>
+          <w:rFonts w:ascii="Calibri" w:hAnsi="Calibri" w:cs="Calibri"/>
+          <w:color w:val="000000"/>
+          <w:sz w:val="22"/>
+          <w:szCs w:val="22"/>
+        </w:rPr>
+        <w:t xml:space="preserve">+++FOR d IN </w:t>
+      </w:r>
+      <w:proofErr w:type="spellStart"/>
+      <w:r>
+        <w:rPr>
+          <w:rFonts w:ascii="Calibri" w:hAnsi="Calibri" w:cs="Calibri"/>
+          <w:color w:val="000000"/>
+          <w:sz w:val="22"/>
+          <w:szCs w:val="22"/>
+        </w:rPr>
+        <w:t>structuralData</w:t>
+      </w:r>
+      <w:proofErr w:type="spellEnd"/>
+      <w:r>
+        <w:rPr>
+          <w:rFonts w:ascii="Calibri" w:hAnsi="Calibri" w:cs="Calibri"/>
+          <w:color w:val="000000"/>
+          <w:sz w:val="22"/>
+          <w:szCs w:val="22"/>
+        </w:rPr>
+        <w:t>+++</w:t>
+      </w:r>
     </w:p>
     <w:tbl>
       <w:tblPr>
@@ -71,7 +157,7 @@
         </w:trPr>
         <w:tc>
           <w:tcPr>
-            <w:tcW w:w="1262" w:type="dxa"/>
+            <w:tcW w:w="1261" w:type="dxa"/>
             <w:gridSpan w:val="4"/>
             <w:tcBorders>
               <w:left w:val="single" w:sz="12" w:space="0" w:color="000000"/>
@@ -150,11 +236,33 @@
                 <w:id w:val="447359871"/>
               </w:sdtPr>
               <w:sdtContent>
-                <w:r>
-                  <w:rPr>
-                    <w:rFonts w:ascii="Gungsuh" w:eastAsia="Gungsuh" w:hAnsi="Gungsuh" w:cs="Gungsuh"/>
-                  </w:rPr>
-                  <w:t>專業監督單位</w:t>
+                <w:proofErr w:type="gramStart"/>
+                <w:r>
+                  <w:rPr>
+                    <w:rFonts w:ascii="Gungsuh" w:eastAsia="Gungsuh" w:hAnsi="Gungsuh" w:cs="Gungsuh"/>
+                  </w:rPr>
+                  <w:t>專</w:t>
+                </w:r>
+                <w:proofErr w:type="gramEnd"/>
+                <w:r>
+                  <w:rPr>
+                    <w:rFonts w:ascii="Gungsuh" w:eastAsia="Gungsuh" w:hAnsi="Gungsuh" w:cs="Gungsuh"/>
+                  </w:rPr>
+                  <w:t>業監督</w:t>
+                </w:r>
+                <w:proofErr w:type="gramStart"/>
+                <w:r>
+                  <w:rPr>
+                    <w:rFonts w:ascii="Gungsuh" w:eastAsia="Gungsuh" w:hAnsi="Gungsuh" w:cs="Gungsuh"/>
+                  </w:rPr>
+                  <w:t>單</w:t>
+                </w:r>
+                <w:proofErr w:type="gramEnd"/>
+                <w:r>
+                  <w:rPr>
+                    <w:rFonts w:ascii="Gungsuh" w:eastAsia="Gungsuh" w:hAnsi="Gungsuh" w:cs="Gungsuh"/>
+                  </w:rPr>
+                  <w:t>位</w:t>
                 </w:r>
               </w:sdtContent>
             </w:sdt>
@@ -191,7 +299,7 @@
         </w:trPr>
         <w:tc>
           <w:tcPr>
-            <w:tcW w:w="1262" w:type="dxa"/>
+            <w:tcW w:w="1261" w:type="dxa"/>
             <w:gridSpan w:val="4"/>
             <w:tcBorders>
               <w:left w:val="single" w:sz="12" w:space="0" w:color="000000"/>
@@ -254,7 +362,40 @@
                   <w:rPr>
                     <w:rFonts w:ascii="Gungsuh" w:eastAsia="Gungsuh" w:hAnsi="Gungsuh" w:cs="Gungsuh"/>
                   </w:rPr>
-                  <w:t xml:space="preserve">        年月日</w:t>
+                  <w:t xml:space="preserve">        年</w:t>
+                </w:r>
+                <w:r>
+                  <w:rPr>
+                    <w:rFonts w:ascii="Gungsuh" w:eastAsia="PMingLiU" w:hAnsi="Gungsuh" w:cs="Gungsuh"/>
+                    <w:lang w:eastAsia="zh-TW"/>
+                  </w:rPr>
+                  <w:t xml:space="preserve">     </w:t>
+                </w:r>
+                <w:r>
+                  <w:rPr>
+                    <w:rFonts w:ascii="Gungsuh" w:eastAsia="Gungsuh" w:hAnsi="Gungsuh" w:cs="Gungsuh"/>
+                  </w:rPr>
+                  <w:t>月</w:t>
+                </w:r>
+                <w:r>
+                  <w:rPr>
+                    <w:rFonts w:ascii="Gungsuh" w:eastAsia="PMingLiU" w:hAnsi="Gungsuh" w:cs="Gungsuh" w:hint="eastAsia"/>
+                    <w:lang w:eastAsia="zh-TW"/>
+                  </w:rPr>
+                  <w:t xml:space="preserve"> </w:t>
+                </w:r>
+                <w:r>
+                  <w:rPr>
+                    <w:rFonts w:ascii="Gungsuh" w:eastAsia="PMingLiU" w:hAnsi="Gungsuh" w:cs="Gungsuh"/>
+                    <w:lang w:eastAsia="zh-TW"/>
+                  </w:rPr>
+                  <w:t xml:space="preserve">   </w:t>
+                </w:r>
+                <w:r>
+                  <w:rPr>
+                    <w:rFonts w:ascii="Gungsuh" w:eastAsia="Gungsuh" w:hAnsi="Gungsuh" w:cs="Gungsuh"/>
+                  </w:rPr>
+                  <w:t>日</w:t>
                 </w:r>
               </w:sdtContent>
             </w:sdt>
@@ -325,7 +466,7 @@
         </w:trPr>
         <w:tc>
           <w:tcPr>
-            <w:tcW w:w="1262" w:type="dxa"/>
+            <w:tcW w:w="1261" w:type="dxa"/>
             <w:gridSpan w:val="4"/>
             <w:tcBorders>
               <w:left w:val="single" w:sz="12" w:space="0" w:color="000000"/>
@@ -388,7 +529,47 @@
                   <w:rPr>
                     <w:rFonts w:ascii="Gungsuh" w:eastAsia="Gungsuh" w:hAnsi="Gungsuh" w:cs="Gungsuh"/>
                   </w:rPr>
-                  <w:t xml:space="preserve">        年月日</w:t>
+                  <w:t xml:space="preserve">        年</w:t>
+                </w:r>
+                <w:r>
+                  <w:rPr>
+                    <w:rFonts w:ascii="Gungsuh" w:eastAsia="PMingLiU" w:hAnsi="Gungsuh" w:cs="Gungsuh" w:hint="eastAsia"/>
+                    <w:lang w:eastAsia="zh-TW"/>
+                  </w:rPr>
+                  <w:t xml:space="preserve"> </w:t>
+                </w:r>
+                <w:r>
+                  <w:rPr>
+                    <w:rFonts w:ascii="Gungsuh" w:eastAsia="PMingLiU" w:hAnsi="Gungsuh" w:cs="Gungsuh"/>
+                    <w:lang w:eastAsia="zh-TW"/>
+                  </w:rPr>
+                  <w:t xml:space="preserve">    </w:t>
+                </w:r>
+                <w:r>
+                  <w:rPr>
+                    <w:rFonts w:ascii="Gungsuh" w:eastAsia="Gungsuh" w:hAnsi="Gungsuh" w:cs="Gungsuh"/>
+                  </w:rPr>
+                  <w:t>月</w:t>
+                </w:r>
+                <w:r>
+                  <w:rPr>
+                    <w:rFonts w:ascii="Gungsuh" w:eastAsia="PMingLiU" w:hAnsi="Gungsuh" w:cs="Gungsuh" w:hint="eastAsia"/>
+                    <w:lang w:eastAsia="zh-TW"/>
+                  </w:rPr>
+                  <w:t xml:space="preserve"> </w:t>
+                </w:r>
+                <w:r>
+                  <w:rPr>
+                    <w:rFonts w:ascii="Gungsuh" w:eastAsia="PMingLiU" w:hAnsi="Gungsuh" w:cs="Gungsuh"/>
+                    <w:lang w:eastAsia="zh-TW"/>
+                  </w:rPr>
+                  <w:t xml:space="preserve">   </w:t>
+                </w:r>
+                <w:r>
+                  <w:rPr>
+                    <w:rFonts w:ascii="Gungsuh" w:eastAsia="Gungsuh" w:hAnsi="Gungsuh" w:cs="Gungsuh"/>
+                  </w:rPr>
+                  <w:t>日</w:t>
                 </w:r>
               </w:sdtContent>
             </w:sdt>
@@ -452,59 +633,70 @@
             <w:r>
               <w:rPr>
                 <w:rFonts w:ascii="Calibri" w:hAnsi="Calibri" w:cs="Calibri"/>
-                <w:color w:val="000000"/>
+                <w:color w:val="2F5496" w:themeColor="accent1" w:themeShade="BF"/>
                 <w:sz w:val="20"/>
               </w:rPr>
-              <w:t>+++INS $</w:t>
-            </w:r>
-            <w:proofErr w:type="spellStart"/>
-            <w:r>
-              <w:rPr>
-                <w:rFonts w:ascii="Calibri" w:hAnsi="Calibri" w:cs="Calibri"/>
-                <w:color w:val="000000"/>
-                <w:sz w:val="20"/>
-              </w:rPr>
-              <w:t>d.Story</w:t>
-            </w:r>
-            <w:proofErr w:type="spellEnd"/>
-            <w:r>
-              <w:rPr>
-                <w:rFonts w:ascii="Calibri" w:hAnsi="Calibri" w:cs="Calibri"/>
-                <w:color w:val="000000"/>
-                <w:sz w:val="20"/>
-              </w:rPr>
-              <w:t>+++</w:t>
-            </w:r>
-            <w:r>
-              <w:rPr>
-                <w:rFonts w:ascii="Calibri" w:hAnsi="Calibri" w:cs="Calibri"/>
-                <w:color w:val="000000"/>
-                <w:sz w:val="20"/>
-              </w:rPr>
-              <w:t xml:space="preserve"> </w:t>
+              <w:t>+++INS</w:t>
             </w:r>
             <w:r>
               <w:rPr>
                 <w:rFonts w:ascii="PMingLiU" w:eastAsia="PMingLiU" w:hAnsi="PMingLiU" w:cs="Calibri" w:hint="eastAsia"/>
-                <w:color w:val="000000"/>
+                <w:color w:val="2F5496" w:themeColor="accent1" w:themeShade="BF"/>
                 <w:sz w:val="20"/>
                 <w:lang w:eastAsia="zh-TW"/>
               </w:rPr>
-              <w:t>-</w:t>
-            </w:r>
-            <w:r>
-              <w:rPr>
-                <w:rFonts w:ascii="PMingLiU" w:eastAsia="PMingLiU" w:hAnsi="PMingLiU" w:cs="Calibri"/>
-                <w:color w:val="000000"/>
+              <w:t xml:space="preserve"> </w:t>
+            </w:r>
+            <w:r>
+              <w:rPr>
+                <w:rFonts w:ascii="Calibri" w:hAnsi="Calibri" w:cs="Calibri"/>
+                <w:color w:val="2F5496" w:themeColor="accent1" w:themeShade="BF"/>
+                <w:sz w:val="20"/>
+              </w:rPr>
+              <w:t>$</w:t>
+            </w:r>
+            <w:proofErr w:type="spellStart"/>
+            <w:proofErr w:type="gramStart"/>
+            <w:r>
+              <w:rPr>
+                <w:rFonts w:ascii="Calibri" w:hAnsi="Calibri" w:cs="Calibri"/>
+                <w:color w:val="2F5496" w:themeColor="accent1" w:themeShade="BF"/>
+                <w:sz w:val="20"/>
+              </w:rPr>
+              <w:t>d.Story</w:t>
+            </w:r>
+            <w:proofErr w:type="spellEnd"/>
+            <w:proofErr w:type="gramEnd"/>
+            <w:r>
+              <w:rPr>
+                <w:rFonts w:ascii="Calibri" w:hAnsi="Calibri" w:cs="Calibri"/>
+                <w:color w:val="2F5496" w:themeColor="accent1" w:themeShade="BF"/>
+                <w:sz w:val="20"/>
+              </w:rPr>
+              <w:t xml:space="preserve">+++ </w:t>
+            </w:r>
+            <w:r>
+              <w:rPr>
+                <w:rFonts w:ascii="PMingLiU" w:eastAsia="PMingLiU" w:hAnsi="PMingLiU" w:cs="Calibri" w:hint="eastAsia"/>
+                <w:color w:val="2F5496" w:themeColor="accent1" w:themeShade="BF"/>
                 <w:sz w:val="20"/>
                 <w:lang w:eastAsia="zh-TW"/>
               </w:rPr>
+              <w:t>-</w:t>
+            </w:r>
+            <w:r>
+              <w:rPr>
+                <w:rFonts w:ascii="PMingLiU" w:eastAsia="PMingLiU" w:hAnsi="PMingLiU" w:cs="Calibri"/>
+                <w:color w:val="2F5496" w:themeColor="accent1" w:themeShade="BF"/>
+                <w:sz w:val="20"/>
+                <w:lang w:eastAsia="zh-TW"/>
+              </w:rPr>
               <w:t xml:space="preserve"> </w:t>
             </w:r>
             <w:r>
               <w:rPr>
                 <w:rFonts w:ascii="Calibri" w:hAnsi="Calibri" w:cs="Calibri"/>
-                <w:color w:val="000000"/>
+                <w:color w:val="2F5496" w:themeColor="accent1" w:themeShade="BF"/>
                 <w:sz w:val="20"/>
               </w:rPr>
               <w:t>+++INS $</w:t>
@@ -513,16 +705,24 @@
             <w:r>
               <w:rPr>
                 <w:rFonts w:ascii="Calibri" w:hAnsi="Calibri" w:cs="Calibri"/>
-                <w:color w:val="000000"/>
+                <w:color w:val="2F5496" w:themeColor="accent1" w:themeShade="BF"/>
                 <w:sz w:val="20"/>
               </w:rPr>
-              <w:t>d.Name</w:t>
+              <w:t>d</w:t>
+            </w:r>
+            <w:r>
+              <w:rPr>
+                <w:rFonts w:ascii="Calibri" w:hAnsi="Calibri" w:cs="Calibri"/>
+                <w:color w:val="2F5496" w:themeColor="accent1" w:themeShade="BF"/>
+                <w:sz w:val="20"/>
+              </w:rPr>
+              <w:t>.Position</w:t>
             </w:r>
             <w:proofErr w:type="spellEnd"/>
             <w:r>
               <w:rPr>
                 <w:rFonts w:ascii="Calibri" w:hAnsi="Calibri" w:cs="Calibri"/>
-                <w:color w:val="000000"/>
+                <w:color w:val="2F5496" w:themeColor="accent1" w:themeShade="BF"/>
                 <w:sz w:val="20"/>
               </w:rPr>
               <w:t>+++</w:t>
@@ -538,7 +738,7 @@
         </w:trPr>
         <w:tc>
           <w:tcPr>
-            <w:tcW w:w="1262" w:type="dxa"/>
+            <w:tcW w:w="1261" w:type="dxa"/>
             <w:gridSpan w:val="4"/>
             <w:tcBorders>
               <w:left w:val="single" w:sz="12" w:space="0" w:color="000000"/>
@@ -641,7 +841,21 @@
                   <w:rPr>
                     <w:rFonts w:ascii="Gungsuh" w:eastAsia="Gungsuh" w:hAnsi="Gungsuh" w:cs="Gungsuh"/>
                   </w:rPr>
-                  <w:t>施工查驗單編號</w:t>
+                  <w:t>施工查驗</w:t>
+                </w:r>
+                <w:proofErr w:type="gramStart"/>
+                <w:r>
+                  <w:rPr>
+                    <w:rFonts w:ascii="Gungsuh" w:eastAsia="Gungsuh" w:hAnsi="Gungsuh" w:cs="Gungsuh"/>
+                  </w:rPr>
+                  <w:t>單</w:t>
+                </w:r>
+                <w:proofErr w:type="gramEnd"/>
+                <w:r>
+                  <w:rPr>
+                    <w:rFonts w:ascii="Gungsuh" w:eastAsia="Gungsuh" w:hAnsi="Gungsuh" w:cs="Gungsuh"/>
+                  </w:rPr>
+                  <w:t>編號</w:t>
                 </w:r>
               </w:sdtContent>
             </w:sdt>
@@ -696,7 +910,7 @@
         </w:trPr>
         <w:tc>
           <w:tcPr>
-            <w:tcW w:w="1262" w:type="dxa"/>
+            <w:tcW w:w="1261" w:type="dxa"/>
             <w:gridSpan w:val="4"/>
             <w:tcBorders>
               <w:left w:val="single" w:sz="12" w:space="0" w:color="000000"/>
@@ -759,7 +973,23 @@
                     <w:rFonts w:ascii="Gungsuh" w:eastAsia="Gungsuh" w:hAnsi="Gungsuh" w:cs="Gungsuh"/>
                     <w:lang w:eastAsia="zh-TW"/>
                   </w:rPr>
-                  <w:t>○檢查合格　　×有缺失須修正　　／無此檢查項目</w:t>
+                  <w:t>○</w:t>
+                </w:r>
+                <w:proofErr w:type="gramStart"/>
+                <w:r>
+                  <w:rPr>
+                    <w:rFonts w:ascii="Gungsuh" w:eastAsia="Gungsuh" w:hAnsi="Gungsuh" w:cs="Gungsuh"/>
+                    <w:lang w:eastAsia="zh-TW"/>
+                  </w:rPr>
+                  <w:t>檢查合格　　×</w:t>
+                </w:r>
+                <w:proofErr w:type="gramEnd"/>
+                <w:r>
+                  <w:rPr>
+                    <w:rFonts w:ascii="Gungsuh" w:eastAsia="Gungsuh" w:hAnsi="Gungsuh" w:cs="Gungsuh"/>
+                    <w:lang w:eastAsia="zh-TW"/>
+                  </w:rPr>
+                  <w:t>有缺失須修正　　／無此檢查項目</w:t>
                 </w:r>
               </w:sdtContent>
             </w:sdt>
@@ -774,7 +1004,7 @@
         </w:trPr>
         <w:tc>
           <w:tcPr>
-            <w:tcW w:w="403" w:type="dxa"/>
+            <w:tcW w:w="402" w:type="dxa"/>
             <w:vMerge w:val="restart"/>
             <w:tcBorders>
               <w:left w:val="single" w:sz="12" w:space="0" w:color="000000"/>
@@ -882,8 +1112,18 @@
                     <w:sz w:val="18"/>
                     <w:szCs w:val="18"/>
                   </w:rPr>
-                  <w:t>抽驗標準</w:t>
-                </w:r>
+                  <w:t>抽驗</w:t>
+                </w:r>
+                <w:proofErr w:type="gramStart"/>
+                <w:r>
+                  <w:rPr>
+                    <w:rFonts w:ascii="Gungsuh" w:eastAsia="Gungsuh" w:hAnsi="Gungsuh" w:cs="Gungsuh"/>
+                    <w:sz w:val="18"/>
+                    <w:szCs w:val="18"/>
+                  </w:rPr>
+                  <w:t>標準</w:t>
+                </w:r>
+                <w:proofErr w:type="gramEnd"/>
               </w:sdtContent>
             </w:sdt>
           </w:p>
@@ -1049,7 +1289,7 @@
         </w:trPr>
         <w:tc>
           <w:tcPr>
-            <w:tcW w:w="403" w:type="dxa"/>
+            <w:tcW w:w="402" w:type="dxa"/>
             <w:vMerge/>
             <w:tcBorders>
               <w:left w:val="single" w:sz="12" w:space="0" w:color="000000"/>
@@ -1333,7 +1573,7 @@
         </w:trPr>
         <w:tc>
           <w:tcPr>
-            <w:tcW w:w="403" w:type="dxa"/>
+            <w:tcW w:w="402" w:type="dxa"/>
             <w:tcBorders>
               <w:left w:val="single" w:sz="12" w:space="0" w:color="000000"/>
               <w:right w:val="single" w:sz="4" w:space="0" w:color="000000"/>
@@ -1585,7 +1825,7 @@
         </w:trPr>
         <w:tc>
           <w:tcPr>
-            <w:tcW w:w="403" w:type="dxa"/>
+            <w:tcW w:w="402" w:type="dxa"/>
             <w:vMerge w:val="restart"/>
             <w:tcBorders>
               <w:left w:val="single" w:sz="12" w:space="0" w:color="000000"/>
@@ -1709,64 +1949,29 @@
                     <w:sz w:val="18"/>
                     <w:szCs w:val="18"/>
                   </w:rPr>
-                  <w:t>號數、支數</w:t>
-                </w:r>
-              </w:sdtContent>
-            </w:sdt>
-          </w:p>
-        </w:tc>
-        <w:tc>
-          <w:tcPr>
-            <w:tcW w:w="3364" w:type="dxa"/>
-            <w:gridSpan w:val="5"/>
-            <w:tcBorders>
-              <w:left w:val="single" w:sz="4" w:space="0" w:color="000000"/>
-              <w:right w:val="single" w:sz="4" w:space="0" w:color="000000"/>
-            </w:tcBorders>
-          </w:tcPr>
-          <w:p>
-            <w:pPr>
-              <w:pBdr>
-                <w:top w:val="nil"/>
-                <w:left w:val="nil"/>
-                <w:bottom w:val="nil"/>
-                <w:right w:val="nil"/>
-                <w:between w:val="nil"/>
-              </w:pBdr>
-              <w:spacing w:after="0" w:line="320" w:lineRule="auto"/>
-              <w:rPr>
-                <w:rFonts w:ascii="Times New Roman" w:eastAsia="Times New Roman" w:hAnsi="Times New Roman" w:cs="Times New Roman"/>
-                <w:color w:val="000000"/>
-                <w:sz w:val="18"/>
-                <w:szCs w:val="18"/>
-                <w:u w:val="single"/>
-              </w:rPr>
-            </w:pPr>
-            <w:sdt>
-              <w:sdtPr>
-                <w:tag w:val="goog_rdk_751"/>
-                <w:id w:val="-1209954674"/>
-              </w:sdtPr>
-              <w:sdtContent>
-                <w:r>
-                  <w:rPr>
-                    <w:rFonts w:ascii="PMingLiU" w:eastAsia="PMingLiU" w:hAnsi="PMingLiU" w:cs="Gungsuh" w:hint="eastAsia"/>
+                  <w:t>號</w:t>
+                </w:r>
+                <w:proofErr w:type="gramStart"/>
+                <w:r>
+                  <w:rPr>
+                    <w:rFonts w:ascii="Gungsuh" w:eastAsia="Gungsuh" w:hAnsi="Gungsuh" w:cs="Gungsuh"/>
                     <w:color w:val="000000"/>
                     <w:sz w:val="18"/>
                     <w:szCs w:val="18"/>
-                    <w:lang w:eastAsia="zh-TW"/>
-                  </w:rPr>
-                  <w:t>X</w:t>
-                </w:r>
-                <w:r>
-                  <w:rPr>
-                    <w:rFonts w:ascii="PMingLiU" w:eastAsia="PMingLiU" w:hAnsi="PMingLiU" w:cs="Gungsuh" w:hint="eastAsia"/>
+                  </w:rPr>
+                  <w:t>數</w:t>
+                </w:r>
+                <w:proofErr w:type="gramEnd"/>
+                <w:r>
+                  <w:rPr>
+                    <w:rFonts w:ascii="Gungsuh" w:eastAsia="Gungsuh" w:hAnsi="Gungsuh" w:cs="Gungsuh"/>
                     <w:color w:val="000000"/>
                     <w:sz w:val="18"/>
                     <w:szCs w:val="18"/>
                   </w:rPr>
-                  <w:t>項號</w:t>
-                </w:r>
+                  <w:t>、支</w:t>
+                </w:r>
+                <w:proofErr w:type="gramStart"/>
                 <w:r>
                   <w:rPr>
                     <w:rFonts w:ascii="Gungsuh" w:eastAsia="Gungsuh" w:hAnsi="Gungsuh" w:cs="Gungsuh"/>
@@ -1774,68 +1979,169 @@
                     <w:sz w:val="18"/>
                     <w:szCs w:val="18"/>
                   </w:rPr>
-                  <w:t>數：</w:t>
-                </w:r>
+                  <w:t>數</w:t>
+                </w:r>
+                <w:proofErr w:type="gramEnd"/>
               </w:sdtContent>
             </w:sdt>
+          </w:p>
+        </w:tc>
+        <w:tc>
+          <w:tcPr>
+            <w:tcW w:w="3364" w:type="dxa"/>
+            <w:gridSpan w:val="5"/>
+            <w:tcBorders>
+              <w:left w:val="single" w:sz="4" w:space="0" w:color="000000"/>
+              <w:right w:val="single" w:sz="4" w:space="0" w:color="000000"/>
+            </w:tcBorders>
+          </w:tcPr>
+          <w:p>
+            <w:pPr>
+              <w:pBdr>
+                <w:top w:val="nil"/>
+                <w:left w:val="nil"/>
+                <w:bottom w:val="nil"/>
+                <w:right w:val="nil"/>
+                <w:between w:val="nil"/>
+              </w:pBdr>
+              <w:spacing w:after="0" w:line="320" w:lineRule="auto"/>
+              <w:rPr>
+                <w:rFonts w:ascii="Times New Roman" w:eastAsia="Times New Roman" w:hAnsi="Times New Roman" w:cs="Times New Roman"/>
+                <w:color w:val="000000"/>
+                <w:sz w:val="18"/>
+                <w:szCs w:val="18"/>
+                <w:u w:val="single"/>
+              </w:rPr>
+            </w:pPr>
+            <w:r>
+              <w:rPr>
+                <w:rFonts w:ascii="PMingLiU" w:eastAsia="PMingLiU" w:hAnsi="PMingLiU" w:hint="eastAsia"/>
+                <w:sz w:val="18"/>
+                <w:szCs w:val="18"/>
+                <w:lang w:eastAsia="zh-TW"/>
+              </w:rPr>
+              <w:t>X</w:t>
+            </w:r>
+            <w:r>
+              <w:rPr>
+                <w:rFonts w:ascii="PMingLiU" w:eastAsia="PMingLiU" w:hAnsi="PMingLiU" w:hint="eastAsia"/>
+                <w:sz w:val="18"/>
+                <w:szCs w:val="18"/>
+              </w:rPr>
+              <w:t>項號數：</w:t>
+            </w:r>
             <w:r>
               <w:rPr>
                 <w:rFonts w:ascii="Calibri" w:hAnsi="Calibri" w:cs="Calibri"/>
-                <w:color w:val="000000"/>
-                <w:sz w:val="20"/>
+                <w:color w:val="2F5496" w:themeColor="accent1" w:themeShade="BF"/>
+                <w:sz w:val="18"/>
+                <w:szCs w:val="18"/>
               </w:rPr>
               <w:t>+++INS $</w:t>
             </w:r>
             <w:proofErr w:type="spellStart"/>
+            <w:proofErr w:type="gramStart"/>
             <w:r>
               <w:rPr>
                 <w:rFonts w:ascii="Calibri" w:hAnsi="Calibri" w:cs="Calibri"/>
-                <w:color w:val="000000"/>
-                <w:sz w:val="20"/>
+                <w:color w:val="2F5496" w:themeColor="accent1" w:themeShade="BF"/>
+                <w:sz w:val="18"/>
+                <w:szCs w:val="18"/>
               </w:rPr>
               <w:t>d.SizeX</w:t>
             </w:r>
             <w:proofErr w:type="spellEnd"/>
+            <w:proofErr w:type="gramEnd"/>
             <w:r>
               <w:rPr>
                 <w:rFonts w:ascii="Calibri" w:hAnsi="Calibri" w:cs="Calibri"/>
-                <w:color w:val="000000"/>
-                <w:sz w:val="20"/>
+                <w:color w:val="2F5496" w:themeColor="accent1" w:themeShade="BF"/>
+                <w:sz w:val="18"/>
+                <w:szCs w:val="18"/>
               </w:rPr>
               <w:t>+++</w:t>
             </w:r>
-            <w:sdt>
-              <w:sdtPr>
-                <w:tag w:val="goog_rdk_752"/>
-                <w:id w:val="1167986959"/>
-              </w:sdtPr>
-              <w:sdtContent>
-                <w:r>
-                  <w:rPr>
-                    <w:rFonts w:ascii="Gungsuh" w:eastAsia="Gungsuh" w:hAnsi="Gungsuh" w:cs="Gungsuh"/>
-                    <w:color w:val="000000"/>
-                    <w:sz w:val="18"/>
-                    <w:szCs w:val="18"/>
-                  </w:rPr>
-                  <w:t>、支數：</w:t>
-                </w:r>
-              </w:sdtContent>
-            </w:sdt>
-            <w:r>
-              <w:rPr>
-                <w:rFonts w:ascii="Times New Roman" w:eastAsia="Times New Roman" w:hAnsi="Times New Roman" w:cs="Times New Roman"/>
-                <w:color w:val="000000"/>
+            <w:r>
+              <w:rPr>
+                <w:rFonts w:ascii="PMingLiU" w:eastAsia="PMingLiU" w:hAnsi="PMingLiU" w:cs="Calibri" w:hint="eastAsia"/>
+                <w:color w:val="000000"/>
+                <w:sz w:val="18"/>
+                <w:szCs w:val="18"/>
+              </w:rPr>
+              <w:t>、支數：</w:t>
+            </w:r>
+            <w:r>
+              <w:rPr>
+                <w:rFonts w:ascii="Calibri" w:hAnsi="Calibri" w:cs="Calibri"/>
+                <w:color w:val="2F5496" w:themeColor="accent1" w:themeShade="BF"/>
+                <w:sz w:val="18"/>
+                <w:szCs w:val="18"/>
+              </w:rPr>
+              <w:t>+++INS $</w:t>
+            </w:r>
+            <w:proofErr w:type="spellStart"/>
+            <w:r>
+              <w:rPr>
+                <w:rFonts w:ascii="Calibri" w:hAnsi="Calibri" w:cs="Calibri"/>
+                <w:color w:val="2F5496" w:themeColor="accent1" w:themeShade="BF"/>
+                <w:sz w:val="18"/>
+                <w:szCs w:val="18"/>
+              </w:rPr>
+              <w:t>d.NumberX</w:t>
+            </w:r>
+            <w:proofErr w:type="spellEnd"/>
+            <w:r>
+              <w:rPr>
+                <w:rFonts w:ascii="Calibri" w:hAnsi="Calibri" w:cs="Calibri"/>
+                <w:color w:val="2F5496" w:themeColor="accent1" w:themeShade="BF"/>
+                <w:sz w:val="18"/>
+                <w:szCs w:val="18"/>
+              </w:rPr>
+              <w:t>+++</w:t>
+            </w:r>
+            <w:r>
+              <w:rPr>
+                <w:rFonts w:ascii="Times New Roman" w:eastAsia="Times New Roman" w:hAnsi="Times New Roman" w:cs="Times New Roman"/>
+                <w:color w:val="2F5496" w:themeColor="accent1" w:themeShade="BF"/>
                 <w:sz w:val="18"/>
                 <w:szCs w:val="18"/>
                 <w:u w:val="single"/>
               </w:rPr>
-              <w:t xml:space="preserve">  </w:t>
+              <w:t xml:space="preserve">    </w:t>
+            </w:r>
+            <w:r>
+              <w:rPr>
+                <w:rFonts w:ascii="Times New Roman" w:eastAsia="Times New Roman" w:hAnsi="Times New Roman" w:cs="Times New Roman"/>
+                <w:color w:val="000000"/>
+                <w:sz w:val="18"/>
+                <w:szCs w:val="18"/>
+                <w:u w:val="single"/>
+              </w:rPr>
+              <w:br/>
+            </w:r>
+            <w:r>
+              <w:rPr>
+                <w:rFonts w:ascii="PMingLiU" w:eastAsia="PMingLiU" w:hAnsi="PMingLiU" w:hint="eastAsia"/>
+                <w:sz w:val="18"/>
+                <w:szCs w:val="18"/>
+                <w:lang w:eastAsia="zh-TW"/>
+              </w:rPr>
+              <w:t>Y</w:t>
+            </w:r>
+            <w:r>
+              <w:rPr>
+                <w:rFonts w:ascii="PMingLiU" w:eastAsia="PMingLiU" w:hAnsi="PMingLiU" w:hint="eastAsia"/>
+                <w:sz w:val="18"/>
+                <w:szCs w:val="18"/>
+              </w:rPr>
+              <w:t>項號數：</w:t>
             </w:r>
             <w:r>
               <w:rPr>
                 <w:rFonts w:ascii="Calibri" w:hAnsi="Calibri" w:cs="Calibri"/>
-                <w:color w:val="000000"/>
-                <w:sz w:val="20"/>
+                <w:color w:val="2F5496" w:themeColor="accent1" w:themeShade="BF"/>
+                <w:sz w:val="18"/>
+                <w:szCs w:val="18"/>
               </w:rPr>
               <w:t>+++INS $</w:t>
             </w:r>
@@ -1843,8 +2149,67 @@
             <w:r>
               <w:rPr>
                 <w:rFonts w:ascii="Calibri" w:hAnsi="Calibri" w:cs="Calibri"/>
-                <w:color w:val="000000"/>
-                <w:sz w:val="20"/>
+                <w:color w:val="2F5496" w:themeColor="accent1" w:themeShade="BF"/>
+                <w:sz w:val="18"/>
+                <w:szCs w:val="18"/>
+              </w:rPr>
+              <w:t>d.Siz</w:t>
+            </w:r>
+            <w:r>
+              <w:rPr>
+                <w:rFonts w:ascii="Calibri" w:eastAsia="PMingLiU" w:hAnsi="Calibri" w:cs="Calibri" w:hint="eastAsia"/>
+                <w:color w:val="2F5496" w:themeColor="accent1" w:themeShade="BF"/>
+                <w:sz w:val="18"/>
+                <w:szCs w:val="18"/>
+                <w:lang w:eastAsia="zh-TW"/>
+              </w:rPr>
+              <w:t>e</w:t>
+            </w:r>
+            <w:r>
+              <w:rPr>
+                <w:rFonts w:ascii="Calibri" w:eastAsia="PMingLiU" w:hAnsi="Calibri" w:cs="Calibri"/>
+                <w:color w:val="2F5496" w:themeColor="accent1" w:themeShade="BF"/>
+                <w:sz w:val="18"/>
+                <w:szCs w:val="18"/>
+                <w:lang w:eastAsia="zh-TW"/>
+              </w:rPr>
+              <w:t>Y</w:t>
+            </w:r>
+            <w:proofErr w:type="spellEnd"/>
+            <w:r>
+              <w:rPr>
+                <w:rFonts w:ascii="Calibri" w:hAnsi="Calibri" w:cs="Calibri"/>
+                <w:color w:val="2F5496" w:themeColor="accent1" w:themeShade="BF"/>
+                <w:sz w:val="18"/>
+                <w:szCs w:val="18"/>
+              </w:rPr>
+              <w:t>+++</w:t>
+            </w:r>
+            <w:r>
+              <w:rPr>
+                <w:rFonts w:ascii="PMingLiU" w:eastAsia="PMingLiU" w:hAnsi="PMingLiU" w:cs="Calibri" w:hint="eastAsia"/>
+                <w:color w:val="000000"/>
+                <w:sz w:val="18"/>
+                <w:szCs w:val="18"/>
+              </w:rPr>
+              <w:t>、支數：</w:t>
+            </w:r>
+            <w:r>
+              <w:rPr>
+                <w:rFonts w:ascii="Calibri" w:hAnsi="Calibri" w:cs="Calibri"/>
+                <w:color w:val="2F5496" w:themeColor="accent1" w:themeShade="BF"/>
+                <w:sz w:val="18"/>
+                <w:szCs w:val="18"/>
+              </w:rPr>
+              <w:t>+++INS $</w:t>
+            </w:r>
+            <w:proofErr w:type="spellStart"/>
+            <w:r>
+              <w:rPr>
+                <w:rFonts w:ascii="Calibri" w:hAnsi="Calibri" w:cs="Calibri"/>
+                <w:color w:val="2F5496" w:themeColor="accent1" w:themeShade="BF"/>
+                <w:sz w:val="18"/>
+                <w:szCs w:val="18"/>
               </w:rPr>
               <w:t>d.NumberX</w:t>
             </w:r>
@@ -1852,20 +2217,21 @@
             <w:r>
               <w:rPr>
                 <w:rFonts w:ascii="Calibri" w:hAnsi="Calibri" w:cs="Calibri"/>
-                <w:color w:val="000000"/>
-                <w:sz w:val="20"/>
+                <w:color w:val="2F5496" w:themeColor="accent1" w:themeShade="BF"/>
+                <w:sz w:val="18"/>
+                <w:szCs w:val="18"/>
               </w:rPr>
               <w:t>+++</w:t>
             </w:r>
             <w:r>
               <w:rPr>
                 <w:rFonts w:ascii="Times New Roman" w:eastAsia="Times New Roman" w:hAnsi="Times New Roman" w:cs="Times New Roman"/>
-                <w:color w:val="000000"/>
+                <w:color w:val="2F5496" w:themeColor="accent1" w:themeShade="BF"/>
                 <w:sz w:val="18"/>
                 <w:szCs w:val="18"/>
                 <w:u w:val="single"/>
               </w:rPr>
-              <w:t xml:space="preserve">    </w:t>
+              <w:t xml:space="preserve">   </w:t>
             </w:r>
             <w:r>
               <w:rPr>
@@ -1877,47 +2243,21 @@
               </w:rPr>
               <w:br/>
             </w:r>
-            <w:sdt>
-              <w:sdtPr>
-                <w:tag w:val="goog_rdk_751"/>
-                <w:id w:val="-2097543145"/>
-              </w:sdtPr>
-              <w:sdtContent>
-                <w:r>
-                  <w:rPr>
-                    <w:rFonts w:ascii="PMingLiU" w:eastAsia="PMingLiU" w:hAnsi="PMingLiU" w:cs="Gungsuh" w:hint="eastAsia"/>
-                    <w:color w:val="000000"/>
-                    <w:sz w:val="18"/>
-                    <w:szCs w:val="18"/>
-                    <w:lang w:eastAsia="zh-TW"/>
-                  </w:rPr>
-                  <w:t>Y</w:t>
-                </w:r>
-                <w:r>
-                  <w:rPr>
-                    <w:rFonts w:ascii="PMingLiU" w:eastAsia="PMingLiU" w:hAnsi="PMingLiU" w:cs="Gungsuh" w:hint="eastAsia"/>
-                    <w:color w:val="000000"/>
-                    <w:sz w:val="18"/>
-                    <w:szCs w:val="18"/>
-                  </w:rPr>
-                  <w:t>項號</w:t>
-                </w:r>
-                <w:r>
-                  <w:rPr>
-                    <w:rFonts w:ascii="Gungsuh" w:eastAsia="Gungsuh" w:hAnsi="Gungsuh" w:cs="Gungsuh"/>
-                    <w:color w:val="000000"/>
-                    <w:sz w:val="18"/>
-                    <w:szCs w:val="18"/>
-                  </w:rPr>
-                  <w:t>數：</w:t>
-                </w:r>
-              </w:sdtContent>
-            </w:sdt>
+            <w:r>
+              <w:rPr>
+                <w:rFonts w:ascii="PMingLiU" w:eastAsia="PMingLiU" w:hAnsi="PMingLiU" w:cs="Gungsuh" w:hint="eastAsia"/>
+                <w:color w:val="000000"/>
+                <w:sz w:val="18"/>
+                <w:szCs w:val="18"/>
+              </w:rPr>
+              <w:t>角落鋼筋：</w:t>
+            </w:r>
             <w:r>
               <w:rPr>
                 <w:rFonts w:ascii="Calibri" w:hAnsi="Calibri" w:cs="Calibri"/>
-                <w:color w:val="000000"/>
-                <w:sz w:val="20"/>
+                <w:color w:val="2F5496" w:themeColor="accent1" w:themeShade="BF"/>
+                <w:sz w:val="18"/>
+                <w:szCs w:val="18"/>
               </w:rPr>
               <w:t>+++INS $</w:t>
             </w:r>
@@ -1925,168 +2265,19 @@
             <w:r>
               <w:rPr>
                 <w:rFonts w:ascii="Calibri" w:hAnsi="Calibri" w:cs="Calibri"/>
-                <w:color w:val="000000"/>
-                <w:sz w:val="20"/>
-              </w:rPr>
-              <w:t>d.Siz</w:t>
-            </w:r>
-            <w:r>
-              <w:rPr>
-                <w:rFonts w:ascii="Calibri" w:eastAsia="PMingLiU" w:hAnsi="Calibri" w:cs="Calibri" w:hint="eastAsia"/>
-                <w:color w:val="000000"/>
-                <w:sz w:val="20"/>
-                <w:lang w:eastAsia="zh-TW"/>
-              </w:rPr>
-              <w:t>e</w:t>
-            </w:r>
-            <w:r>
-              <w:rPr>
-                <w:rFonts w:ascii="Calibri" w:eastAsia="PMingLiU" w:hAnsi="Calibri" w:cs="Calibri"/>
-                <w:color w:val="000000"/>
-                <w:sz w:val="20"/>
-                <w:lang w:eastAsia="zh-TW"/>
-              </w:rPr>
-              <w:t>Y</w:t>
+                <w:color w:val="2F5496" w:themeColor="accent1" w:themeShade="BF"/>
+                <w:sz w:val="18"/>
+                <w:szCs w:val="18"/>
+              </w:rPr>
+              <w:t>d.SizeCorner</w:t>
             </w:r>
             <w:proofErr w:type="spellEnd"/>
             <w:r>
               <w:rPr>
                 <w:rFonts w:ascii="Calibri" w:hAnsi="Calibri" w:cs="Calibri"/>
-                <w:color w:val="000000"/>
-                <w:sz w:val="20"/>
-              </w:rPr>
-              <w:t>+++</w:t>
-            </w:r>
-            <w:sdt>
-              <w:sdtPr>
-                <w:tag w:val="goog_rdk_752"/>
-                <w:id w:val="-1412928201"/>
-              </w:sdtPr>
-              <w:sdtContent>
-                <w:r>
-                  <w:rPr>
-                    <w:rFonts w:ascii="Gungsuh" w:eastAsia="Gungsuh" w:hAnsi="Gungsuh" w:cs="Gungsuh"/>
-                    <w:color w:val="000000"/>
-                    <w:sz w:val="18"/>
-                    <w:szCs w:val="18"/>
-                  </w:rPr>
-                  <w:t>、支數：</w:t>
-                </w:r>
-              </w:sdtContent>
-            </w:sdt>
-            <w:r>
-              <w:rPr>
-                <w:rFonts w:ascii="Times New Roman" w:eastAsia="Times New Roman" w:hAnsi="Times New Roman" w:cs="Times New Roman"/>
-                <w:color w:val="000000"/>
-                <w:sz w:val="18"/>
-                <w:szCs w:val="18"/>
-                <w:u w:val="single"/>
-              </w:rPr>
-              <w:t xml:space="preserve">  </w:t>
-            </w:r>
-            <w:r>
-              <w:rPr>
-                <w:rFonts w:ascii="Calibri" w:hAnsi="Calibri" w:cs="Calibri"/>
-                <w:color w:val="000000"/>
-                <w:sz w:val="20"/>
-              </w:rPr>
-              <w:t>+++INS $</w:t>
-            </w:r>
-            <w:proofErr w:type="spellStart"/>
-            <w:r>
-              <w:rPr>
-                <w:rFonts w:ascii="Calibri" w:hAnsi="Calibri" w:cs="Calibri"/>
-                <w:color w:val="000000"/>
-                <w:sz w:val="20"/>
-              </w:rPr>
-              <w:t>d.Numbe</w:t>
-            </w:r>
-            <w:r>
-              <w:rPr>
-                <w:rFonts w:ascii="Calibri" w:hAnsi="Calibri" w:cs="Calibri"/>
-                <w:color w:val="000000"/>
-                <w:sz w:val="20"/>
-              </w:rPr>
-              <w:t>rX</w:t>
-            </w:r>
-            <w:proofErr w:type="spellEnd"/>
-            <w:r>
-              <w:rPr>
-                <w:rFonts w:ascii="Calibri" w:hAnsi="Calibri" w:cs="Calibri"/>
-                <w:color w:val="000000"/>
-                <w:sz w:val="20"/>
-              </w:rPr>
-              <w:t>+++</w:t>
-            </w:r>
-            <w:r>
-              <w:rPr>
-                <w:rFonts w:ascii="Times New Roman" w:eastAsia="Times New Roman" w:hAnsi="Times New Roman" w:cs="Times New Roman"/>
-                <w:color w:val="000000"/>
-                <w:sz w:val="18"/>
-                <w:szCs w:val="18"/>
-                <w:u w:val="single"/>
-              </w:rPr>
-              <w:t xml:space="preserve">   </w:t>
-            </w:r>
-            <w:r>
-              <w:rPr>
-                <w:rFonts w:ascii="Times New Roman" w:eastAsia="Times New Roman" w:hAnsi="Times New Roman" w:cs="Times New Roman"/>
-                <w:color w:val="000000"/>
-                <w:sz w:val="18"/>
-                <w:szCs w:val="18"/>
-                <w:u w:val="single"/>
-              </w:rPr>
-              <w:br/>
-            </w:r>
-            <w:sdt>
-              <w:sdtPr>
-                <w:tag w:val="goog_rdk_751"/>
-                <w:id w:val="-1238166226"/>
-              </w:sdtPr>
-              <w:sdtContent>
-                <w:r>
-                  <w:rPr>
-                    <w:rFonts w:ascii="PMingLiU" w:eastAsia="PMingLiU" w:hAnsi="PMingLiU" w:cs="Gungsuh" w:hint="eastAsia"/>
-                    <w:color w:val="000000"/>
-                    <w:sz w:val="18"/>
-                    <w:szCs w:val="18"/>
-                  </w:rPr>
-                  <w:t>角落鋼筋</w:t>
-                </w:r>
-                <w:r>
-                  <w:rPr>
-                    <w:rFonts w:ascii="Gungsuh" w:eastAsia="Gungsuh" w:hAnsi="Gungsuh" w:cs="Gungsuh"/>
-                    <w:color w:val="000000"/>
-                    <w:sz w:val="18"/>
-                    <w:szCs w:val="18"/>
-                  </w:rPr>
-                  <w:t>：</w:t>
-                </w:r>
-              </w:sdtContent>
-            </w:sdt>
-            <w:r>
-              <w:rPr>
-                <w:rFonts w:ascii="Calibri" w:hAnsi="Calibri" w:cs="Calibri"/>
-                <w:color w:val="000000"/>
-                <w:sz w:val="20"/>
-              </w:rPr>
-              <w:t>+++INS $</w:t>
-            </w:r>
-            <w:proofErr w:type="spellStart"/>
-            <w:r>
-              <w:rPr>
-                <w:rFonts w:ascii="Calibri" w:hAnsi="Calibri" w:cs="Calibri"/>
-                <w:color w:val="000000"/>
-                <w:sz w:val="20"/>
-              </w:rPr>
-              <w:t>d.SizeCorner</w:t>
-            </w:r>
-            <w:proofErr w:type="spellEnd"/>
-            <w:r>
-              <w:rPr>
-                <w:rFonts w:ascii="Calibri" w:hAnsi="Calibri" w:cs="Calibri"/>
-                <w:color w:val="000000"/>
-                <w:sz w:val="20"/>
+                <w:color w:val="2F5496" w:themeColor="accent1" w:themeShade="BF"/>
+                <w:sz w:val="18"/>
+                <w:szCs w:val="18"/>
               </w:rPr>
               <w:t>+++</w:t>
             </w:r>
@@ -2236,7 +2427,7 @@
         </w:trPr>
         <w:tc>
           <w:tcPr>
-            <w:tcW w:w="403" w:type="dxa"/>
+            <w:tcW w:w="402" w:type="dxa"/>
             <w:vMerge/>
             <w:tcBorders>
               <w:left w:val="single" w:sz="12" w:space="0" w:color="000000"/>
@@ -2547,7 +2738,7 @@
         </w:trPr>
         <w:tc>
           <w:tcPr>
-            <w:tcW w:w="403" w:type="dxa"/>
+            <w:tcW w:w="402" w:type="dxa"/>
             <w:vMerge/>
             <w:tcBorders>
               <w:left w:val="single" w:sz="12" w:space="0" w:color="000000"/>
@@ -2839,7 +3030,7 @@
         </w:trPr>
         <w:tc>
           <w:tcPr>
-            <w:tcW w:w="403" w:type="dxa"/>
+            <w:tcW w:w="402" w:type="dxa"/>
             <w:vMerge/>
             <w:tcBorders>
               <w:left w:val="single" w:sz="12" w:space="0" w:color="000000"/>
@@ -3133,7 +3324,7 @@
         </w:trPr>
         <w:tc>
           <w:tcPr>
-            <w:tcW w:w="403" w:type="dxa"/>
+            <w:tcW w:w="402" w:type="dxa"/>
             <w:vMerge/>
             <w:tcBorders>
               <w:left w:val="single" w:sz="12" w:space="0" w:color="000000"/>
@@ -3425,7 +3616,7 @@
         </w:trPr>
         <w:tc>
           <w:tcPr>
-            <w:tcW w:w="403" w:type="dxa"/>
+            <w:tcW w:w="402" w:type="dxa"/>
             <w:vMerge/>
             <w:tcBorders>
               <w:left w:val="single" w:sz="12" w:space="0" w:color="000000"/>
@@ -3524,7 +3715,51 @@
                     <w:szCs w:val="18"/>
                     <w:lang w:eastAsia="zh-TW"/>
                   </w:rPr>
-                  <w:t>底部及末層末端彎鉤錨定長</w:t>
+                  <w:t>底部</w:t>
+                </w:r>
+                <w:proofErr w:type="gramStart"/>
+                <w:r>
+                  <w:rPr>
+                    <w:rFonts w:ascii="Gungsuh" w:eastAsia="Gungsuh" w:hAnsi="Gungsuh" w:cs="Gungsuh"/>
+                    <w:color w:val="000000"/>
+                    <w:sz w:val="18"/>
+                    <w:szCs w:val="18"/>
+                    <w:lang w:eastAsia="zh-TW"/>
+                  </w:rPr>
+                  <w:t>及末層</w:t>
+                </w:r>
+                <w:proofErr w:type="gramEnd"/>
+                <w:r>
+                  <w:rPr>
+                    <w:rFonts w:ascii="Gungsuh" w:eastAsia="Gungsuh" w:hAnsi="Gungsuh" w:cs="Gungsuh"/>
+                    <w:color w:val="000000"/>
+                    <w:sz w:val="18"/>
+                    <w:szCs w:val="18"/>
+                    <w:lang w:eastAsia="zh-TW"/>
+                  </w:rPr>
+                  <w:t>末端彎</w:t>
+                </w:r>
+                <w:proofErr w:type="gramStart"/>
+                <w:r>
+                  <w:rPr>
+                    <w:rFonts w:ascii="Gungsuh" w:eastAsia="Gungsuh" w:hAnsi="Gungsuh" w:cs="Gungsuh"/>
+                    <w:color w:val="000000"/>
+                    <w:sz w:val="18"/>
+                    <w:szCs w:val="18"/>
+                    <w:lang w:eastAsia="zh-TW"/>
+                  </w:rPr>
+                  <w:t>鉤錨定</w:t>
+                </w:r>
+                <w:proofErr w:type="gramEnd"/>
+                <w:r>
+                  <w:rPr>
+                    <w:rFonts w:ascii="Gungsuh" w:eastAsia="Gungsuh" w:hAnsi="Gungsuh" w:cs="Gungsuh"/>
+                    <w:color w:val="000000"/>
+                    <w:sz w:val="18"/>
+                    <w:szCs w:val="18"/>
+                    <w:lang w:eastAsia="zh-TW"/>
+                  </w:rPr>
+                  <w:t>長</w:t>
                 </w:r>
               </w:sdtContent>
             </w:sdt>
@@ -3722,7 +3957,7 @@
         </w:trPr>
         <w:tc>
           <w:tcPr>
-            <w:tcW w:w="403" w:type="dxa"/>
+            <w:tcW w:w="402" w:type="dxa"/>
             <w:vMerge/>
             <w:tcBorders>
               <w:left w:val="single" w:sz="12" w:space="0" w:color="000000"/>
@@ -3858,6 +4093,7 @@
                 <w:id w:val="295503185"/>
               </w:sdtPr>
               <w:sdtContent>
+                <w:proofErr w:type="gramStart"/>
                 <w:r>
                   <w:rPr>
                     <w:rFonts w:ascii="Gungsuh" w:eastAsia="Gungsuh" w:hAnsi="Gungsuh" w:cs="Gungsuh"/>
@@ -3866,7 +4102,18 @@
                     <w:szCs w:val="18"/>
                     <w:lang w:eastAsia="zh-TW"/>
                   </w:rPr>
-                  <w:t>組裝後目視、現場扭力試驗</w:t>
+                  <w:t>組裝後目視</w:t>
+                </w:r>
+                <w:proofErr w:type="gramEnd"/>
+                <w:r>
+                  <w:rPr>
+                    <w:rFonts w:ascii="Gungsuh" w:eastAsia="Gungsuh" w:hAnsi="Gungsuh" w:cs="Gungsuh"/>
+                    <w:color w:val="000000"/>
+                    <w:sz w:val="18"/>
+                    <w:szCs w:val="18"/>
+                    <w:lang w:eastAsia="zh-TW"/>
+                  </w:rPr>
+                  <w:t>、現場扭力試驗</w:t>
                 </w:r>
               </w:sdtContent>
             </w:sdt>
@@ -4021,7 +4268,7 @@
         </w:trPr>
         <w:tc>
           <w:tcPr>
-            <w:tcW w:w="403" w:type="dxa"/>
+            <w:tcW w:w="402" w:type="dxa"/>
             <w:vMerge w:val="restart"/>
             <w:tcBorders>
               <w:left w:val="single" w:sz="12" w:space="0" w:color="000000"/>
@@ -4189,8 +4436,19 @@
                     <w:sz w:val="18"/>
                     <w:szCs w:val="18"/>
                   </w:rPr>
-                  <w:t>距板上5cm以內</w:t>
-                </w:r>
+                  <w:t>距板上5cm以</w:t>
+                </w:r>
+                <w:proofErr w:type="gramStart"/>
+                <w:r>
+                  <w:rPr>
+                    <w:rFonts w:ascii="Gungsuh" w:eastAsia="Gungsuh" w:hAnsi="Gungsuh" w:cs="Gungsuh"/>
+                    <w:color w:val="000000"/>
+                    <w:sz w:val="18"/>
+                    <w:szCs w:val="18"/>
+                  </w:rPr>
+                  <w:t>內</w:t>
+                </w:r>
+                <w:proofErr w:type="gramEnd"/>
               </w:sdtContent>
             </w:sdt>
           </w:p>
@@ -4339,7 +4597,7 @@
         </w:trPr>
         <w:tc>
           <w:tcPr>
-            <w:tcW w:w="403" w:type="dxa"/>
+            <w:tcW w:w="402" w:type="dxa"/>
             <w:vMerge/>
             <w:tcBorders>
               <w:left w:val="single" w:sz="12" w:space="0" w:color="000000"/>
@@ -4428,6 +4686,7 @@
                 <w:id w:val="-2007663354"/>
               </w:sdtPr>
               <w:sdtContent>
+                <w:proofErr w:type="gramStart"/>
                 <w:r>
                   <w:rPr>
                     <w:rFonts w:ascii="Gungsuh" w:eastAsia="Gungsuh" w:hAnsi="Gungsuh" w:cs="Gungsuh"/>
@@ -4435,7 +4694,17 @@
                     <w:sz w:val="18"/>
                     <w:szCs w:val="18"/>
                   </w:rPr>
-                  <w:t>圍束區上、下段各</w:t>
+                  <w:t>圍</w:t>
+                </w:r>
+                <w:proofErr w:type="gramEnd"/>
+                <w:r>
+                  <w:rPr>
+                    <w:rFonts w:ascii="Gungsuh" w:eastAsia="Gungsuh" w:hAnsi="Gungsuh" w:cs="Gungsuh"/>
+                    <w:color w:val="000000"/>
+                    <w:sz w:val="18"/>
+                    <w:szCs w:val="18"/>
+                  </w:rPr>
+                  <w:t>束區上、下段各</w:t>
                 </w:r>
               </w:sdtContent>
             </w:sdt>
@@ -4480,7 +4749,7 @@
               </w:pBdr>
               <w:spacing w:after="0" w:line="320" w:lineRule="auto"/>
               <w:rPr>
-                <w:rFonts w:ascii="Times New Roman" w:eastAsia="Times New Roman" w:hAnsi="Times New Roman" w:cs="Times New Roman" w:hint="eastAsia"/>
+                <w:rFonts w:ascii="Times New Roman" w:eastAsia="Times New Roman" w:hAnsi="Times New Roman" w:cs="Times New Roman"/>
                 <w:color w:val="000000"/>
                 <w:sz w:val="18"/>
                 <w:szCs w:val="18"/>
@@ -4494,7 +4763,114 @@
                 <w:szCs w:val="18"/>
                 <w:lang w:eastAsia="zh-TW"/>
               </w:rPr>
-              <w:t>箍筋</w:t>
+              <w:t>箍筋：</w:t>
+            </w:r>
+            <w:r>
+              <w:rPr>
+                <w:rFonts w:ascii="Calibri" w:hAnsi="Calibri" w:cs="Calibri"/>
+                <w:color w:val="2F5496" w:themeColor="accent1" w:themeShade="BF"/>
+                <w:sz w:val="20"/>
+              </w:rPr>
+              <w:t>+++INS</w:t>
+            </w:r>
+            <w:r>
+              <w:rPr>
+                <w:rFonts w:ascii="PMingLiU" w:eastAsia="PMingLiU" w:hAnsi="PMingLiU" w:cs="Calibri" w:hint="eastAsia"/>
+                <w:color w:val="2F5496" w:themeColor="accent1" w:themeShade="BF"/>
+                <w:sz w:val="20"/>
+                <w:lang w:eastAsia="zh-TW"/>
+              </w:rPr>
+              <w:t xml:space="preserve"> </w:t>
+            </w:r>
+            <w:r>
+              <w:rPr>
+                <w:rFonts w:ascii="Calibri" w:hAnsi="Calibri" w:cs="Calibri"/>
+                <w:color w:val="2F5496" w:themeColor="accent1" w:themeShade="BF"/>
+                <w:sz w:val="20"/>
+              </w:rPr>
+              <w:t>$</w:t>
+            </w:r>
+            <w:proofErr w:type="spellStart"/>
+            <w:proofErr w:type="gramStart"/>
+            <w:r>
+              <w:rPr>
+                <w:rFonts w:ascii="Calibri" w:hAnsi="Calibri" w:cs="Calibri"/>
+                <w:color w:val="2F5496" w:themeColor="accent1" w:themeShade="BF"/>
+                <w:sz w:val="20"/>
+              </w:rPr>
+              <w:t>d.SizeStirrupConfined</w:t>
+            </w:r>
+            <w:proofErr w:type="spellEnd"/>
+            <w:proofErr w:type="gramEnd"/>
+            <w:r>
+              <w:rPr>
+                <w:rFonts w:ascii="Calibri" w:hAnsi="Calibri" w:cs="Calibri"/>
+                <w:color w:val="2F5496" w:themeColor="accent1" w:themeShade="BF"/>
+                <w:sz w:val="20"/>
+              </w:rPr>
+              <w:t>+++</w:t>
+            </w:r>
+            <w:r>
+              <w:rPr>
+                <w:rFonts w:ascii="Times New Roman" w:eastAsia="Times New Roman" w:hAnsi="Times New Roman" w:cs="Times New Roman"/>
+                <w:color w:val="2F5496" w:themeColor="accent1" w:themeShade="BF"/>
+                <w:sz w:val="18"/>
+                <w:szCs w:val="18"/>
+              </w:rPr>
+              <w:t>@</w:t>
+            </w:r>
+            <w:r>
+              <w:rPr>
+                <w:rFonts w:ascii="Calibri" w:hAnsi="Calibri" w:cs="Calibri"/>
+                <w:color w:val="2F5496" w:themeColor="accent1" w:themeShade="BF"/>
+                <w:sz w:val="20"/>
+              </w:rPr>
+              <w:t xml:space="preserve"> +++INS $</w:t>
+            </w:r>
+            <w:proofErr w:type="spellStart"/>
+            <w:r>
+              <w:rPr>
+                <w:rFonts w:ascii="Calibri" w:hAnsi="Calibri" w:cs="Calibri"/>
+                <w:color w:val="2F5496" w:themeColor="accent1" w:themeShade="BF"/>
+                <w:sz w:val="20"/>
+              </w:rPr>
+              <w:t>d.SpacingStirrupJoint</w:t>
+            </w:r>
+            <w:proofErr w:type="spellEnd"/>
+            <w:r>
+              <w:rPr>
+                <w:rFonts w:ascii="Calibri" w:hAnsi="Calibri" w:cs="Calibri"/>
+                <w:color w:val="2F5496" w:themeColor="accent1" w:themeShade="BF"/>
+                <w:sz w:val="20"/>
+              </w:rPr>
+              <w:t>+++</w:t>
+            </w:r>
+            <w:r>
+              <w:rPr>
+                <w:rFonts w:ascii="Times New Roman" w:eastAsia="Times New Roman" w:hAnsi="Times New Roman" w:cs="Times New Roman"/>
+                <w:color w:val="2F5496" w:themeColor="accent1" w:themeShade="BF"/>
+                <w:sz w:val="18"/>
+                <w:szCs w:val="18"/>
+              </w:rPr>
+              <w:t>mm</w:t>
+            </w:r>
+            <w:r>
+              <w:rPr>
+                <w:rFonts w:ascii="Times New Roman" w:eastAsia="Times New Roman" w:hAnsi="Times New Roman" w:cs="Times New Roman"/>
+                <w:color w:val="2F5496" w:themeColor="accent1" w:themeShade="BF"/>
+                <w:sz w:val="18"/>
+                <w:szCs w:val="18"/>
+              </w:rPr>
+              <w:br/>
+            </w:r>
+            <w:r>
+              <w:rPr>
+                <w:rFonts w:ascii="Times New Roman" w:eastAsia="Times New Roman" w:hAnsi="Times New Roman" w:cs="Times New Roman"/>
+                <w:color w:val="000000"/>
+                <w:sz w:val="18"/>
+                <w:szCs w:val="18"/>
+              </w:rPr>
+              <w:t>X</w:t>
             </w:r>
             <w:r>
               <w:rPr>
@@ -4502,6 +4878,15 @@
                 <w:color w:val="000000"/>
                 <w:sz w:val="18"/>
                 <w:szCs w:val="18"/>
+              </w:rPr>
+              <w:t>項隙筋</w:t>
+            </w:r>
+            <w:r>
+              <w:rPr>
+                <w:rFonts w:ascii="PMingLiU" w:eastAsia="PMingLiU" w:hAnsi="PMingLiU" w:cs="PMingLiU" w:hint="eastAsia"/>
+                <w:color w:val="000000"/>
+                <w:sz w:val="18"/>
+                <w:szCs w:val="18"/>
                 <w:lang w:eastAsia="zh-TW"/>
               </w:rPr>
               <w:t>：</w:t>
@@ -4509,339 +4894,232 @@
             <w:r>
               <w:rPr>
                 <w:rFonts w:ascii="Calibri" w:hAnsi="Calibri" w:cs="Calibri"/>
-                <w:color w:val="000000"/>
+                <w:color w:val="2F5496" w:themeColor="accent1" w:themeShade="BF"/>
                 <w:sz w:val="20"/>
               </w:rPr>
+              <w:t>+++INS</w:t>
+            </w:r>
+            <w:r>
+              <w:rPr>
+                <w:rFonts w:ascii="PMingLiU" w:eastAsia="PMingLiU" w:hAnsi="PMingLiU" w:cs="Calibri" w:hint="eastAsia"/>
+                <w:color w:val="2F5496" w:themeColor="accent1" w:themeShade="BF"/>
+                <w:sz w:val="20"/>
+                <w:lang w:eastAsia="zh-TW"/>
+              </w:rPr>
+              <w:t xml:space="preserve"> </w:t>
+            </w:r>
+            <w:r>
+              <w:rPr>
+                <w:rFonts w:ascii="Calibri" w:hAnsi="Calibri" w:cs="Calibri"/>
+                <w:color w:val="2F5496" w:themeColor="accent1" w:themeShade="BF"/>
+                <w:sz w:val="20"/>
+              </w:rPr>
+              <w:t>$</w:t>
+            </w:r>
+            <w:proofErr w:type="spellStart"/>
+            <w:r>
+              <w:rPr>
+                <w:rFonts w:ascii="Calibri" w:hAnsi="Calibri" w:cs="Calibri"/>
+                <w:color w:val="2F5496" w:themeColor="accent1" w:themeShade="BF"/>
+                <w:sz w:val="20"/>
+              </w:rPr>
+              <w:t>d.SizeTieX</w:t>
+            </w:r>
+            <w:proofErr w:type="spellEnd"/>
+            <w:r>
+              <w:rPr>
+                <w:rFonts w:ascii="Calibri" w:hAnsi="Calibri" w:cs="Calibri"/>
+                <w:color w:val="2F5496" w:themeColor="accent1" w:themeShade="BF"/>
+                <w:sz w:val="20"/>
+              </w:rPr>
+              <w:t>++</w:t>
+            </w:r>
+            <w:r>
+              <w:rPr>
+                <w:rFonts w:ascii="Calibri" w:hAnsi="Calibri" w:cs="Calibri"/>
+                <w:color w:val="2F5496" w:themeColor="accent1" w:themeShade="BF"/>
+                <w:sz w:val="20"/>
+              </w:rPr>
+              <w:t>+</w:t>
+            </w:r>
+            <w:r>
+              <w:rPr>
+                <w:rFonts w:ascii="PMingLiU" w:eastAsia="PMingLiU" w:hAnsi="PMingLiU" w:cs="Calibri" w:hint="eastAsia"/>
+                <w:color w:val="000000"/>
+                <w:sz w:val="20"/>
+              </w:rPr>
+              <w:t>、支數：</w:t>
+            </w:r>
+            <w:r>
+              <w:rPr>
+                <w:rFonts w:ascii="Calibri" w:hAnsi="Calibri" w:cs="Calibri"/>
+                <w:color w:val="2F5496" w:themeColor="accent1" w:themeShade="BF"/>
+                <w:sz w:val="20"/>
+              </w:rPr>
+              <w:t>+++INS</w:t>
+            </w:r>
+            <w:r>
+              <w:rPr>
+                <w:rFonts w:ascii="PMingLiU" w:eastAsia="PMingLiU" w:hAnsi="PMingLiU" w:cs="Calibri" w:hint="eastAsia"/>
+                <w:color w:val="2F5496" w:themeColor="accent1" w:themeShade="BF"/>
+                <w:sz w:val="20"/>
+                <w:lang w:eastAsia="zh-TW"/>
+              </w:rPr>
+              <w:t xml:space="preserve"> </w:t>
+            </w:r>
+            <w:r>
+              <w:rPr>
+                <w:rFonts w:ascii="Calibri" w:hAnsi="Calibri" w:cs="Calibri"/>
+                <w:color w:val="2F5496" w:themeColor="accent1" w:themeShade="BF"/>
+                <w:sz w:val="20"/>
+              </w:rPr>
+              <w:t xml:space="preserve">$d. </w:t>
+            </w:r>
+            <w:proofErr w:type="spellStart"/>
+            <w:r>
+              <w:rPr>
+                <w:rFonts w:ascii="Calibri" w:hAnsi="Calibri" w:cs="Calibri"/>
+                <w:color w:val="2F5496" w:themeColor="accent1" w:themeShade="BF"/>
+                <w:sz w:val="20"/>
+              </w:rPr>
+              <w:t>NumberTieX</w:t>
+            </w:r>
+            <w:proofErr w:type="spellEnd"/>
+            <w:r>
+              <w:rPr>
+                <w:rFonts w:ascii="Calibri" w:hAnsi="Calibri" w:cs="Calibri"/>
+                <w:color w:val="2F5496" w:themeColor="accent1" w:themeShade="BF"/>
+                <w:sz w:val="20"/>
+              </w:rPr>
               <w:t>+++</w:t>
             </w:r>
+            <w:r>
+              <w:rPr>
+                <w:rFonts w:ascii="Times New Roman" w:eastAsia="Times New Roman" w:hAnsi="Times New Roman" w:cs="Times New Roman"/>
+                <w:color w:val="000000"/>
+                <w:sz w:val="18"/>
+                <w:szCs w:val="18"/>
+              </w:rPr>
+              <w:br/>
+            </w:r>
+            <w:r>
+              <w:rPr>
+                <w:rFonts w:ascii="Times New Roman" w:eastAsia="Times New Roman" w:hAnsi="Times New Roman" w:cs="Times New Roman"/>
+                <w:color w:val="000000"/>
+                <w:sz w:val="18"/>
+                <w:szCs w:val="18"/>
+              </w:rPr>
+              <w:t>Y</w:t>
+            </w:r>
+            <w:r>
+              <w:rPr>
+                <w:rFonts w:ascii="PMingLiU" w:eastAsia="PMingLiU" w:hAnsi="PMingLiU" w:cs="PMingLiU" w:hint="eastAsia"/>
+                <w:color w:val="000000"/>
+                <w:sz w:val="18"/>
+                <w:szCs w:val="18"/>
+              </w:rPr>
+              <w:t>項隙筋</w:t>
+            </w:r>
+            <w:r>
+              <w:rPr>
+                <w:rFonts w:ascii="PMingLiU" w:eastAsia="PMingLiU" w:hAnsi="PMingLiU" w:cs="PMingLiU" w:hint="eastAsia"/>
+                <w:color w:val="000000"/>
+                <w:sz w:val="18"/>
+                <w:szCs w:val="18"/>
+                <w:lang w:eastAsia="zh-TW"/>
+              </w:rPr>
+              <w:t>：</w:t>
+            </w:r>
+            <w:r>
+              <w:rPr>
+                <w:rFonts w:ascii="Calibri" w:hAnsi="Calibri" w:cs="Calibri"/>
+                <w:color w:val="2F5496" w:themeColor="accent1" w:themeShade="BF"/>
+                <w:sz w:val="20"/>
+              </w:rPr>
+              <w:t>+++INS</w:t>
+            </w:r>
+            <w:r>
+              <w:rPr>
+                <w:rFonts w:ascii="PMingLiU" w:eastAsia="PMingLiU" w:hAnsi="PMingLiU" w:cs="Calibri" w:hint="eastAsia"/>
+                <w:color w:val="2F5496" w:themeColor="accent1" w:themeShade="BF"/>
+                <w:sz w:val="20"/>
+                <w:lang w:eastAsia="zh-TW"/>
+              </w:rPr>
+              <w:t xml:space="preserve"> </w:t>
+            </w:r>
+            <w:r>
+              <w:rPr>
+                <w:rFonts w:ascii="Calibri" w:hAnsi="Calibri" w:cs="Calibri"/>
+                <w:color w:val="2F5496" w:themeColor="accent1" w:themeShade="BF"/>
+                <w:sz w:val="20"/>
+              </w:rPr>
+              <w:t>$</w:t>
+            </w:r>
             <w:proofErr w:type="spellStart"/>
             <w:r>
               <w:rPr>
                 <w:rFonts w:ascii="Calibri" w:hAnsi="Calibri" w:cs="Calibri"/>
-                <w:color w:val="000000"/>
+                <w:color w:val="2F5496" w:themeColor="accent1" w:themeShade="BF"/>
                 <w:sz w:val="20"/>
               </w:rPr>
-              <w:t>INS$d.SizeStirrupConfined</w:t>
+              <w:t>d.SizeTieY</w:t>
             </w:r>
             <w:proofErr w:type="spellEnd"/>
             <w:r>
               <w:rPr>
                 <w:rFonts w:ascii="Calibri" w:hAnsi="Calibri" w:cs="Calibri"/>
-                <w:color w:val="000000"/>
+                <w:color w:val="2F5496" w:themeColor="accent1" w:themeShade="BF"/>
                 <w:sz w:val="20"/>
               </w:rPr>
               <w:t>+++</w:t>
             </w:r>
             <w:r>
               <w:rPr>
-                <w:rFonts w:ascii="Times New Roman" w:eastAsia="Times New Roman" w:hAnsi="Times New Roman" w:cs="Times New Roman"/>
-                <w:color w:val="000000"/>
-                <w:sz w:val="18"/>
-                <w:szCs w:val="18"/>
-              </w:rPr>
-              <w:t>@</w:t>
+                <w:rFonts w:ascii="PMingLiU" w:eastAsia="PMingLiU" w:hAnsi="PMingLiU" w:cs="Calibri" w:hint="eastAsia"/>
+                <w:color w:val="000000"/>
+                <w:sz w:val="20"/>
+              </w:rPr>
+              <w:t>、支數：</w:t>
             </w:r>
             <w:r>
               <w:rPr>
                 <w:rFonts w:ascii="Calibri" w:hAnsi="Calibri" w:cs="Calibri"/>
-                <w:color w:val="000000"/>
+                <w:color w:val="2F5496" w:themeColor="accent1" w:themeShade="BF"/>
                 <w:sz w:val="20"/>
               </w:rPr>
-              <w:t xml:space="preserve"> +++INS $</w:t>
+              <w:t>+++INS</w:t>
+            </w:r>
+            <w:r>
+              <w:rPr>
+                <w:rFonts w:ascii="PMingLiU" w:eastAsia="PMingLiU" w:hAnsi="PMingLiU" w:cs="Calibri" w:hint="eastAsia"/>
+                <w:color w:val="2F5496" w:themeColor="accent1" w:themeShade="BF"/>
+                <w:sz w:val="20"/>
+                <w:lang w:eastAsia="zh-TW"/>
+              </w:rPr>
+              <w:t xml:space="preserve"> </w:t>
+            </w:r>
+            <w:r>
+              <w:rPr>
+                <w:rFonts w:ascii="Calibri" w:hAnsi="Calibri" w:cs="Calibri"/>
+                <w:color w:val="2F5496" w:themeColor="accent1" w:themeShade="BF"/>
+                <w:sz w:val="20"/>
+              </w:rPr>
+              <w:t xml:space="preserve">$d. </w:t>
             </w:r>
             <w:proofErr w:type="spellStart"/>
             <w:r>
               <w:rPr>
                 <w:rFonts w:ascii="Calibri" w:hAnsi="Calibri" w:cs="Calibri"/>
-                <w:color w:val="000000"/>
+                <w:color w:val="2F5496" w:themeColor="accent1" w:themeShade="BF"/>
                 <w:sz w:val="20"/>
               </w:rPr>
-              <w:t>d.SpacingStirrupJoint</w:t>
+              <w:t>NumberTieY</w:t>
             </w:r>
             <w:proofErr w:type="spellEnd"/>
             <w:r>
               <w:rPr>
                 <w:rFonts w:ascii="Calibri" w:hAnsi="Calibri" w:cs="Calibri"/>
-                <w:color w:val="000000"/>
-                <w:sz w:val="20"/>
-              </w:rPr>
-              <w:t>+++</w:t>
-            </w:r>
-            <w:r>
-              <w:rPr>
-                <w:rFonts w:ascii="Times New Roman" w:eastAsia="Times New Roman" w:hAnsi="Times New Roman" w:cs="Times New Roman"/>
-                <w:color w:val="000000"/>
-                <w:sz w:val="18"/>
-                <w:szCs w:val="18"/>
-              </w:rPr>
-              <w:t>mm</w:t>
-            </w:r>
-            <w:r>
-              <w:rPr>
-                <w:rFonts w:ascii="Times New Roman" w:eastAsia="Times New Roman" w:hAnsi="Times New Roman" w:cs="Times New Roman"/>
-                <w:color w:val="000000"/>
-                <w:sz w:val="18"/>
-                <w:szCs w:val="18"/>
-              </w:rPr>
-              <w:br/>
-              <w:t>X</w:t>
-            </w:r>
-            <w:r>
-              <w:rPr>
-                <w:rFonts w:ascii="PMingLiU" w:eastAsia="PMingLiU" w:hAnsi="PMingLiU" w:cs="PMingLiU" w:hint="eastAsia"/>
-                <w:color w:val="000000"/>
-                <w:sz w:val="18"/>
-                <w:szCs w:val="18"/>
-              </w:rPr>
-              <w:t>項隙筋</w:t>
-            </w:r>
-            <w:r>
-              <w:rPr>
-                <w:rFonts w:ascii="PMingLiU" w:eastAsia="PMingLiU" w:hAnsi="PMingLiU" w:cs="PMingLiU" w:hint="eastAsia"/>
-                <w:color w:val="000000"/>
-                <w:sz w:val="18"/>
-                <w:szCs w:val="18"/>
-                <w:lang w:eastAsia="zh-TW"/>
-              </w:rPr>
-              <w:t>：</w:t>
-            </w:r>
-            <w:r>
-              <w:rPr>
-                <w:rFonts w:ascii="Calibri" w:hAnsi="Calibri" w:cs="Calibri"/>
-                <w:color w:val="000000"/>
-                <w:sz w:val="20"/>
-              </w:rPr>
-              <w:t>+++</w:t>
-            </w:r>
-            <w:proofErr w:type="spellStart"/>
-            <w:r>
-              <w:rPr>
-                <w:rFonts w:ascii="Calibri" w:hAnsi="Calibri" w:cs="Calibri"/>
-                <w:color w:val="000000"/>
-                <w:sz w:val="20"/>
-              </w:rPr>
-              <w:t>INS$d.Siz</w:t>
-            </w:r>
-            <w:r>
-              <w:rPr>
-                <w:rFonts w:ascii="Calibri" w:hAnsi="Calibri" w:cs="Calibri"/>
-                <w:color w:val="000000"/>
-                <w:sz w:val="20"/>
-              </w:rPr>
-              <w:t>eTieX</w:t>
-            </w:r>
-            <w:proofErr w:type="spellEnd"/>
-            <w:r>
-              <w:rPr>
-                <w:rFonts w:ascii="Calibri" w:hAnsi="Calibri" w:cs="Calibri"/>
-                <w:color w:val="000000"/>
-                <w:sz w:val="20"/>
-              </w:rPr>
-              <w:t>++</w:t>
-            </w:r>
-            <w:r>
-              <w:rPr>
-                <w:rFonts w:ascii="Calibri" w:hAnsi="Calibri" w:cs="Calibri"/>
-                <w:color w:val="000000"/>
-                <w:sz w:val="20"/>
-              </w:rPr>
-              <w:t>+</w:t>
-            </w:r>
-            <w:r>
-              <w:rPr>
-                <w:rFonts w:ascii="PMingLiU" w:eastAsia="PMingLiU" w:hAnsi="PMingLiU" w:cs="Calibri" w:hint="eastAsia"/>
-                <w:color w:val="000000"/>
-                <w:sz w:val="20"/>
-              </w:rPr>
-              <w:t>、支數：</w:t>
-            </w:r>
-            <w:r>
-              <w:rPr>
-                <w:rFonts w:ascii="Calibri" w:hAnsi="Calibri" w:cs="Calibri"/>
-                <w:color w:val="000000"/>
-                <w:sz w:val="20"/>
-              </w:rPr>
-              <w:t>+++</w:t>
-            </w:r>
-            <w:proofErr w:type="spellStart"/>
-            <w:r>
-              <w:rPr>
-                <w:rFonts w:ascii="Calibri" w:hAnsi="Calibri" w:cs="Calibri"/>
-                <w:color w:val="000000"/>
-                <w:sz w:val="20"/>
-              </w:rPr>
-              <w:t>INS$d</w:t>
-            </w:r>
-            <w:proofErr w:type="spellEnd"/>
-            <w:r>
-              <w:rPr>
-                <w:rFonts w:ascii="Calibri" w:hAnsi="Calibri" w:cs="Calibri"/>
-                <w:color w:val="000000"/>
-                <w:sz w:val="20"/>
-              </w:rPr>
-              <w:t>.</w:t>
-            </w:r>
-            <w:r>
-              <w:rPr>
-                <w:rFonts w:ascii="Calibri" w:hAnsi="Calibri" w:cs="Calibri"/>
-                <w:color w:val="000000"/>
-                <w:sz w:val="20"/>
-              </w:rPr>
-              <w:t xml:space="preserve"> </w:t>
-            </w:r>
-            <w:proofErr w:type="spellStart"/>
-            <w:r>
-              <w:rPr>
-                <w:rFonts w:ascii="Calibri" w:hAnsi="Calibri" w:cs="Calibri"/>
-                <w:color w:val="000000"/>
-                <w:sz w:val="20"/>
-              </w:rPr>
-              <w:t>NumberT</w:t>
-            </w:r>
-            <w:r>
-              <w:rPr>
-                <w:rFonts w:ascii="Calibri" w:hAnsi="Calibri" w:cs="Calibri"/>
-                <w:color w:val="000000"/>
-                <w:sz w:val="20"/>
-              </w:rPr>
-              <w:t>ieX</w:t>
-            </w:r>
-            <w:proofErr w:type="spellEnd"/>
-            <w:r>
-              <w:rPr>
-                <w:rFonts w:ascii="Calibri" w:hAnsi="Calibri" w:cs="Calibri"/>
-                <w:color w:val="000000"/>
-                <w:sz w:val="20"/>
-              </w:rPr>
-              <w:t>+++</w:t>
-            </w:r>
-            <w:r>
-              <w:rPr>
-                <w:rFonts w:ascii="Times New Roman" w:eastAsia="Times New Roman" w:hAnsi="Times New Roman" w:cs="Times New Roman"/>
-                <w:color w:val="000000"/>
-                <w:sz w:val="18"/>
-                <w:szCs w:val="18"/>
-              </w:rPr>
-              <w:br/>
-            </w:r>
-            <w:r>
-              <w:rPr>
-                <w:rFonts w:ascii="Times New Roman" w:eastAsia="Times New Roman" w:hAnsi="Times New Roman" w:cs="Times New Roman"/>
-                <w:color w:val="000000"/>
-                <w:sz w:val="18"/>
-                <w:szCs w:val="18"/>
-              </w:rPr>
-              <w:t>Y</w:t>
-            </w:r>
-            <w:r>
-              <w:rPr>
-                <w:rFonts w:ascii="PMingLiU" w:eastAsia="PMingLiU" w:hAnsi="PMingLiU" w:cs="PMingLiU" w:hint="eastAsia"/>
-                <w:color w:val="000000"/>
-                <w:sz w:val="18"/>
-                <w:szCs w:val="18"/>
-              </w:rPr>
-              <w:t>項隙筋</w:t>
-            </w:r>
-            <w:r>
-              <w:rPr>
-                <w:rFonts w:ascii="PMingLiU" w:eastAsia="PMingLiU" w:hAnsi="PMingLiU" w:cs="PMingLiU" w:hint="eastAsia"/>
-                <w:color w:val="000000"/>
-                <w:sz w:val="18"/>
-                <w:szCs w:val="18"/>
-                <w:lang w:eastAsia="zh-TW"/>
-              </w:rPr>
-              <w:t>：</w:t>
-            </w:r>
-            <w:r>
-              <w:rPr>
-                <w:rFonts w:ascii="Calibri" w:hAnsi="Calibri" w:cs="Calibri"/>
-                <w:color w:val="000000"/>
-                <w:sz w:val="20"/>
-              </w:rPr>
-              <w:t>+++</w:t>
-            </w:r>
-            <w:proofErr w:type="spellStart"/>
-            <w:r>
-              <w:rPr>
-                <w:rFonts w:ascii="Calibri" w:hAnsi="Calibri" w:cs="Calibri"/>
-                <w:color w:val="000000"/>
-                <w:sz w:val="20"/>
-              </w:rPr>
-              <w:t>INS$d.SizeTie</w:t>
-            </w:r>
-            <w:r>
-              <w:rPr>
-                <w:rFonts w:ascii="Calibri" w:hAnsi="Calibri" w:cs="Calibri"/>
-                <w:color w:val="000000"/>
-                <w:sz w:val="20"/>
-              </w:rPr>
-              <w:t>Y</w:t>
-            </w:r>
-            <w:proofErr w:type="spellEnd"/>
-            <w:r>
-              <w:rPr>
-                <w:rFonts w:ascii="Calibri" w:hAnsi="Calibri" w:cs="Calibri"/>
-                <w:color w:val="000000"/>
-                <w:sz w:val="20"/>
-              </w:rPr>
-              <w:t>+++</w:t>
-            </w:r>
-            <w:r>
-              <w:rPr>
-                <w:rFonts w:ascii="PMingLiU" w:eastAsia="PMingLiU" w:hAnsi="PMingLiU" w:cs="Calibri" w:hint="eastAsia"/>
-                <w:color w:val="000000"/>
-                <w:sz w:val="20"/>
-              </w:rPr>
-              <w:t>、支數：</w:t>
-            </w:r>
-            <w:r>
-              <w:rPr>
-                <w:rFonts w:ascii="Calibri" w:hAnsi="Calibri" w:cs="Calibri"/>
-                <w:color w:val="000000"/>
-                <w:sz w:val="20"/>
-              </w:rPr>
-              <w:t>+++</w:t>
-            </w:r>
-            <w:proofErr w:type="spellStart"/>
-            <w:r>
-              <w:rPr>
-                <w:rFonts w:ascii="Calibri" w:hAnsi="Calibri" w:cs="Calibri"/>
-                <w:color w:val="000000"/>
-                <w:sz w:val="20"/>
-              </w:rPr>
-              <w:t>INS$d</w:t>
-            </w:r>
-            <w:proofErr w:type="spellEnd"/>
-            <w:r>
-              <w:rPr>
-                <w:rFonts w:ascii="Calibri" w:hAnsi="Calibri" w:cs="Calibri"/>
-                <w:color w:val="000000"/>
-                <w:sz w:val="20"/>
-              </w:rPr>
-              <w:t xml:space="preserve">. </w:t>
-            </w:r>
-            <w:proofErr w:type="spellStart"/>
-            <w:r>
-              <w:rPr>
-                <w:rFonts w:ascii="Calibri" w:hAnsi="Calibri" w:cs="Calibri"/>
-                <w:color w:val="000000"/>
-                <w:sz w:val="20"/>
-              </w:rPr>
-              <w:t>NumberTie</w:t>
-            </w:r>
-            <w:r>
-              <w:rPr>
-                <w:rFonts w:ascii="Calibri" w:hAnsi="Calibri" w:cs="Calibri"/>
-                <w:color w:val="000000"/>
-                <w:sz w:val="20"/>
-              </w:rPr>
-              <w:t>Y</w:t>
-            </w:r>
-            <w:proofErr w:type="spellEnd"/>
-            <w:r>
-              <w:rPr>
-                <w:rFonts w:ascii="Calibri" w:hAnsi="Calibri" w:cs="Calibri"/>
-                <w:color w:val="000000"/>
+                <w:color w:val="2F5496" w:themeColor="accent1" w:themeShade="BF"/>
                 <w:sz w:val="20"/>
               </w:rPr>
               <w:t>+++</w:t>
@@ -4992,7 +5270,7 @@
         </w:trPr>
         <w:tc>
           <w:tcPr>
-            <w:tcW w:w="403" w:type="dxa"/>
+            <w:tcW w:w="402" w:type="dxa"/>
             <w:vMerge/>
             <w:tcBorders>
               <w:left w:val="single" w:sz="12" w:space="0" w:color="000000"/>
@@ -5152,192 +5430,219 @@
             <w:r>
               <w:rPr>
                 <w:rFonts w:ascii="Calibri" w:hAnsi="Calibri" w:cs="Calibri"/>
-                <w:color w:val="000000"/>
+                <w:color w:val="2F5496" w:themeColor="accent1" w:themeShade="BF"/>
                 <w:sz w:val="20"/>
               </w:rPr>
+              <w:t>+++INS</w:t>
+            </w:r>
+            <w:r>
+              <w:rPr>
+                <w:rFonts w:ascii="PMingLiU" w:eastAsia="PMingLiU" w:hAnsi="PMingLiU" w:cs="Calibri" w:hint="eastAsia"/>
+                <w:color w:val="2F5496" w:themeColor="accent1" w:themeShade="BF"/>
+                <w:sz w:val="20"/>
+                <w:lang w:eastAsia="zh-TW"/>
+              </w:rPr>
+              <w:t xml:space="preserve"> </w:t>
+            </w:r>
+            <w:r>
+              <w:rPr>
+                <w:rFonts w:ascii="Calibri" w:hAnsi="Calibri" w:cs="Calibri"/>
+                <w:color w:val="2F5496" w:themeColor="accent1" w:themeShade="BF"/>
+                <w:sz w:val="20"/>
+              </w:rPr>
+              <w:t>$</w:t>
+            </w:r>
+            <w:proofErr w:type="spellStart"/>
+            <w:proofErr w:type="gramStart"/>
+            <w:r>
+              <w:rPr>
+                <w:rFonts w:ascii="Calibri" w:hAnsi="Calibri" w:cs="Calibri"/>
+                <w:color w:val="2F5496" w:themeColor="accent1" w:themeShade="BF"/>
+                <w:sz w:val="20"/>
+              </w:rPr>
+              <w:t>d.SizeStirrupMiddle</w:t>
+            </w:r>
+            <w:proofErr w:type="spellEnd"/>
+            <w:proofErr w:type="gramEnd"/>
+            <w:r>
+              <w:rPr>
+                <w:rFonts w:ascii="Calibri" w:hAnsi="Calibri" w:cs="Calibri"/>
+                <w:color w:val="2F5496" w:themeColor="accent1" w:themeShade="BF"/>
+                <w:sz w:val="20"/>
+              </w:rPr>
               <w:t>+++</w:t>
             </w:r>
+            <w:r>
+              <w:rPr>
+                <w:rFonts w:ascii="Times New Roman" w:eastAsia="Times New Roman" w:hAnsi="Times New Roman" w:cs="Times New Roman"/>
+                <w:color w:val="2F5496" w:themeColor="accent1" w:themeShade="BF"/>
+                <w:sz w:val="18"/>
+                <w:szCs w:val="18"/>
+              </w:rPr>
+              <w:t>@</w:t>
+            </w:r>
+            <w:r>
+              <w:rPr>
+                <w:rFonts w:ascii="Calibri" w:hAnsi="Calibri" w:cs="Calibri"/>
+                <w:color w:val="2F5496" w:themeColor="accent1" w:themeShade="BF"/>
+                <w:sz w:val="20"/>
+              </w:rPr>
+              <w:t xml:space="preserve"> +++INS $</w:t>
+            </w:r>
             <w:proofErr w:type="spellStart"/>
             <w:r>
               <w:rPr>
                 <w:rFonts w:ascii="Calibri" w:hAnsi="Calibri" w:cs="Calibri"/>
-                <w:color w:val="000000"/>
+                <w:color w:val="2F5496" w:themeColor="accent1" w:themeShade="BF"/>
                 <w:sz w:val="20"/>
               </w:rPr>
-              <w:t>INS$d.SizeStirrup</w:t>
-            </w:r>
+              <w:t>d.SpacingStirrupMiddle</w:t>
+            </w:r>
+            <w:proofErr w:type="spellEnd"/>
             <w:r>
               <w:rPr>
                 <w:rFonts w:ascii="Calibri" w:hAnsi="Calibri" w:cs="Calibri"/>
-                <w:color w:val="000000"/>
+                <w:color w:val="2F5496" w:themeColor="accent1" w:themeShade="BF"/>
                 <w:sz w:val="20"/>
               </w:rPr>
-              <w:t>Middle</w:t>
+              <w:t>+++</w:t>
+            </w:r>
+            <w:r>
+              <w:rPr>
+                <w:rFonts w:ascii="Times New Roman" w:eastAsia="Times New Roman" w:hAnsi="Times New Roman" w:cs="Times New Roman"/>
+                <w:color w:val="2F5496" w:themeColor="accent1" w:themeShade="BF"/>
+                <w:sz w:val="18"/>
+                <w:szCs w:val="18"/>
+              </w:rPr>
+              <w:t>mm</w:t>
+            </w:r>
+            <w:r>
+              <w:rPr>
+                <w:rFonts w:ascii="Times New Roman" w:eastAsia="Times New Roman" w:hAnsi="Times New Roman" w:cs="Times New Roman"/>
+                <w:color w:val="2F5496" w:themeColor="accent1" w:themeShade="BF"/>
+                <w:sz w:val="18"/>
+                <w:szCs w:val="18"/>
+              </w:rPr>
+              <w:br/>
+            </w:r>
+            <w:r>
+              <w:rPr>
+                <w:rFonts w:ascii="Times New Roman" w:eastAsia="Times New Roman" w:hAnsi="Times New Roman" w:cs="Times New Roman"/>
+                <w:color w:val="000000"/>
+                <w:sz w:val="18"/>
+                <w:szCs w:val="18"/>
+              </w:rPr>
+              <w:t>X</w:t>
+            </w:r>
+            <w:r>
+              <w:rPr>
+                <w:rFonts w:ascii="PMingLiU" w:eastAsia="PMingLiU" w:hAnsi="PMingLiU" w:cs="PMingLiU" w:hint="eastAsia"/>
+                <w:color w:val="000000"/>
+                <w:sz w:val="18"/>
+                <w:szCs w:val="18"/>
+              </w:rPr>
+              <w:t>項隙筋</w:t>
+            </w:r>
+            <w:r>
+              <w:rPr>
+                <w:rFonts w:ascii="PMingLiU" w:eastAsia="PMingLiU" w:hAnsi="PMingLiU" w:cs="PMingLiU" w:hint="eastAsia"/>
+                <w:color w:val="000000"/>
+                <w:sz w:val="18"/>
+                <w:szCs w:val="18"/>
+                <w:lang w:eastAsia="zh-TW"/>
+              </w:rPr>
+              <w:t>：</w:t>
+            </w:r>
+            <w:r>
+              <w:rPr>
+                <w:rFonts w:ascii="Calibri" w:hAnsi="Calibri" w:cs="Calibri"/>
+                <w:color w:val="2F5496" w:themeColor="accent1" w:themeShade="BF"/>
+                <w:sz w:val="20"/>
+              </w:rPr>
+              <w:t>+++INS</w:t>
+            </w:r>
+            <w:r>
+              <w:rPr>
+                <w:rFonts w:ascii="PMingLiU" w:eastAsia="PMingLiU" w:hAnsi="PMingLiU" w:cs="Calibri" w:hint="eastAsia"/>
+                <w:color w:val="2F5496" w:themeColor="accent1" w:themeShade="BF"/>
+                <w:sz w:val="20"/>
+                <w:lang w:eastAsia="zh-TW"/>
+              </w:rPr>
+              <w:t xml:space="preserve"> </w:t>
+            </w:r>
+            <w:r>
+              <w:rPr>
+                <w:rFonts w:ascii="Calibri" w:hAnsi="Calibri" w:cs="Calibri"/>
+                <w:color w:val="2F5496" w:themeColor="accent1" w:themeShade="BF"/>
+                <w:sz w:val="20"/>
+              </w:rPr>
+              <w:t>$</w:t>
+            </w:r>
+            <w:proofErr w:type="spellStart"/>
+            <w:r>
+              <w:rPr>
+                <w:rFonts w:ascii="Calibri" w:hAnsi="Calibri" w:cs="Calibri"/>
+                <w:color w:val="2F5496" w:themeColor="accent1" w:themeShade="BF"/>
+                <w:sz w:val="20"/>
+              </w:rPr>
+              <w:t>d.SizeTieX</w:t>
             </w:r>
             <w:proofErr w:type="spellEnd"/>
             <w:r>
               <w:rPr>
                 <w:rFonts w:ascii="Calibri" w:hAnsi="Calibri" w:cs="Calibri"/>
-                <w:color w:val="000000"/>
+                <w:color w:val="2F5496" w:themeColor="accent1" w:themeShade="BF"/>
                 <w:sz w:val="20"/>
               </w:rPr>
               <w:t>+++</w:t>
             </w:r>
             <w:r>
               <w:rPr>
-                <w:rFonts w:ascii="Times New Roman" w:eastAsia="Times New Roman" w:hAnsi="Times New Roman" w:cs="Times New Roman"/>
-                <w:color w:val="000000"/>
-                <w:sz w:val="18"/>
-                <w:szCs w:val="18"/>
-              </w:rPr>
-              <w:t>@</w:t>
+                <w:rFonts w:ascii="PMingLiU" w:eastAsia="PMingLiU" w:hAnsi="PMingLiU" w:cs="Calibri" w:hint="eastAsia"/>
+                <w:color w:val="000000"/>
+                <w:sz w:val="20"/>
+              </w:rPr>
+              <w:t>、支數：</w:t>
             </w:r>
             <w:r>
               <w:rPr>
                 <w:rFonts w:ascii="Calibri" w:hAnsi="Calibri" w:cs="Calibri"/>
-                <w:color w:val="000000"/>
+                <w:color w:val="2F5496" w:themeColor="accent1" w:themeShade="BF"/>
                 <w:sz w:val="20"/>
               </w:rPr>
-              <w:t xml:space="preserve"> +++INS $</w:t>
+              <w:t>+++INS</w:t>
+            </w:r>
+            <w:r>
+              <w:rPr>
+                <w:rFonts w:ascii="PMingLiU" w:eastAsia="PMingLiU" w:hAnsi="PMingLiU" w:cs="Calibri" w:hint="eastAsia"/>
+                <w:color w:val="2F5496" w:themeColor="accent1" w:themeShade="BF"/>
+                <w:sz w:val="20"/>
+                <w:lang w:eastAsia="zh-TW"/>
+              </w:rPr>
+              <w:t xml:space="preserve"> </w:t>
+            </w:r>
+            <w:r>
+              <w:rPr>
+                <w:rFonts w:ascii="Calibri" w:hAnsi="Calibri" w:cs="Calibri"/>
+                <w:color w:val="2F5496" w:themeColor="accent1" w:themeShade="BF"/>
+                <w:sz w:val="20"/>
+              </w:rPr>
+              <w:t xml:space="preserve">$d. </w:t>
             </w:r>
             <w:proofErr w:type="spellStart"/>
             <w:r>
               <w:rPr>
                 <w:rFonts w:ascii="Calibri" w:hAnsi="Calibri" w:cs="Calibri"/>
-                <w:color w:val="000000"/>
+                <w:color w:val="2F5496" w:themeColor="accent1" w:themeShade="BF"/>
                 <w:sz w:val="20"/>
               </w:rPr>
-              <w:t>d.SpacingStirrup</w:t>
-            </w:r>
+              <w:t>NumberTieX</w:t>
+            </w:r>
+            <w:proofErr w:type="spellEnd"/>
             <w:r>
               <w:rPr>
                 <w:rFonts w:ascii="Calibri" w:hAnsi="Calibri" w:cs="Calibri"/>
-                <w:color w:val="000000"/>
-                <w:sz w:val="20"/>
-              </w:rPr>
-              <w:t>Middle</w:t>
-            </w:r>
-            <w:proofErr w:type="spellEnd"/>
-            <w:r>
-              <w:rPr>
-                <w:rFonts w:ascii="Calibri" w:hAnsi="Calibri" w:cs="Calibri"/>
-                <w:color w:val="000000"/>
-                <w:sz w:val="20"/>
-              </w:rPr>
-              <w:t>+++</w:t>
-            </w:r>
-            <w:r>
-              <w:rPr>
-                <w:rFonts w:ascii="Times New Roman" w:eastAsia="Times New Roman" w:hAnsi="Times New Roman" w:cs="Times New Roman"/>
-                <w:color w:val="000000"/>
-                <w:sz w:val="18"/>
-                <w:szCs w:val="18"/>
-              </w:rPr>
-              <w:t>mm</w:t>
-            </w:r>
-            <w:r>
-              <w:rPr>
-                <w:rFonts w:ascii="Times New Roman" w:eastAsia="Times New Roman" w:hAnsi="Times New Roman" w:cs="Times New Roman"/>
-                <w:color w:val="000000"/>
-                <w:sz w:val="18"/>
-                <w:szCs w:val="18"/>
-              </w:rPr>
-              <w:br/>
-              <w:t>X</w:t>
-            </w:r>
-            <w:r>
-              <w:rPr>
-                <w:rFonts w:ascii="PMingLiU" w:eastAsia="PMingLiU" w:hAnsi="PMingLiU" w:cs="PMingLiU" w:hint="eastAsia"/>
-                <w:color w:val="000000"/>
-                <w:sz w:val="18"/>
-                <w:szCs w:val="18"/>
-              </w:rPr>
-              <w:t>項隙筋</w:t>
-            </w:r>
-            <w:r>
-              <w:rPr>
-                <w:rFonts w:ascii="PMingLiU" w:eastAsia="PMingLiU" w:hAnsi="PMingLiU" w:cs="PMingLiU" w:hint="eastAsia"/>
-                <w:color w:val="000000"/>
-                <w:sz w:val="18"/>
-                <w:szCs w:val="18"/>
-                <w:lang w:eastAsia="zh-TW"/>
-              </w:rPr>
-              <w:t>：</w:t>
-            </w:r>
-            <w:r>
-              <w:rPr>
-                <w:rFonts w:ascii="Calibri" w:hAnsi="Calibri" w:cs="Calibri"/>
-                <w:color w:val="000000"/>
-                <w:sz w:val="20"/>
-              </w:rPr>
-              <w:t>+++</w:t>
-            </w:r>
-            <w:proofErr w:type="spellStart"/>
-            <w:r>
-              <w:rPr>
-                <w:rFonts w:ascii="Calibri" w:hAnsi="Calibri" w:cs="Calibri"/>
-                <w:color w:val="000000"/>
-                <w:sz w:val="20"/>
-              </w:rPr>
-              <w:t>INS$d.SizeTieX</w:t>
-            </w:r>
-            <w:proofErr w:type="spellEnd"/>
-            <w:r>
-              <w:rPr>
-                <w:rFonts w:ascii="Calibri" w:hAnsi="Calibri" w:cs="Calibri"/>
-                <w:color w:val="000000"/>
-                <w:sz w:val="20"/>
-              </w:rPr>
-              <w:t>+++</w:t>
-            </w:r>
-            <w:r>
-              <w:rPr>
-                <w:rFonts w:ascii="PMingLiU" w:eastAsia="PMingLiU" w:hAnsi="PMingLiU" w:cs="Calibri" w:hint="eastAsia"/>
-                <w:color w:val="000000"/>
-                <w:sz w:val="20"/>
-              </w:rPr>
-              <w:t>、支數：</w:t>
-            </w:r>
-            <w:r>
-              <w:rPr>
-                <w:rFonts w:ascii="Calibri" w:hAnsi="Calibri" w:cs="Calibri"/>
-                <w:color w:val="000000"/>
-                <w:sz w:val="20"/>
-              </w:rPr>
-              <w:t>+++</w:t>
-            </w:r>
-            <w:proofErr w:type="spellStart"/>
-            <w:r>
-              <w:rPr>
-                <w:rFonts w:ascii="Calibri" w:hAnsi="Calibri" w:cs="Calibri"/>
-                <w:color w:val="000000"/>
-                <w:sz w:val="20"/>
-              </w:rPr>
-              <w:t>INS$d</w:t>
-            </w:r>
-            <w:proofErr w:type="spellEnd"/>
-            <w:r>
-              <w:rPr>
-                <w:rFonts w:ascii="Calibri" w:hAnsi="Calibri" w:cs="Calibri"/>
-                <w:color w:val="000000"/>
-                <w:sz w:val="20"/>
-              </w:rPr>
-              <w:t xml:space="preserve">. </w:t>
-            </w:r>
-            <w:proofErr w:type="spellStart"/>
-            <w:r>
-              <w:rPr>
-                <w:rFonts w:ascii="Calibri" w:hAnsi="Calibri" w:cs="Calibri"/>
-                <w:color w:val="000000"/>
-                <w:sz w:val="20"/>
-              </w:rPr>
-              <w:t>NumberTieX</w:t>
-            </w:r>
-            <w:proofErr w:type="spellEnd"/>
-            <w:r>
-              <w:rPr>
-                <w:rFonts w:ascii="Calibri" w:hAnsi="Calibri" w:cs="Calibri"/>
-                <w:color w:val="000000"/>
+                <w:color w:val="2F5496" w:themeColor="accent1" w:themeShade="BF"/>
                 <w:sz w:val="20"/>
               </w:rPr>
               <w:t>+++</w:t>
@@ -5374,77 +5679,93 @@
             <w:r>
               <w:rPr>
                 <w:rFonts w:ascii="Calibri" w:hAnsi="Calibri" w:cs="Calibri"/>
-                <w:color w:val="000000"/>
+                <w:color w:val="2F5496" w:themeColor="accent1" w:themeShade="BF"/>
                 <w:sz w:val="20"/>
               </w:rPr>
+              <w:t>+++INS</w:t>
+            </w:r>
+            <w:r>
+              <w:rPr>
+                <w:rFonts w:ascii="PMingLiU" w:eastAsia="PMingLiU" w:hAnsi="PMingLiU" w:cs="Calibri" w:hint="eastAsia"/>
+                <w:color w:val="2F5496" w:themeColor="accent1" w:themeShade="BF"/>
+                <w:sz w:val="20"/>
+                <w:lang w:eastAsia="zh-TW"/>
+              </w:rPr>
+              <w:t xml:space="preserve"> </w:t>
+            </w:r>
+            <w:r>
+              <w:rPr>
+                <w:rFonts w:ascii="Calibri" w:hAnsi="Calibri" w:cs="Calibri"/>
+                <w:color w:val="2F5496" w:themeColor="accent1" w:themeShade="BF"/>
+                <w:sz w:val="20"/>
+              </w:rPr>
+              <w:t>$</w:t>
+            </w:r>
+            <w:proofErr w:type="spellStart"/>
+            <w:r>
+              <w:rPr>
+                <w:rFonts w:ascii="Calibri" w:hAnsi="Calibri" w:cs="Calibri"/>
+                <w:color w:val="2F5496" w:themeColor="accent1" w:themeShade="BF"/>
+                <w:sz w:val="20"/>
+              </w:rPr>
+              <w:t>d.SizeTieY</w:t>
+            </w:r>
+            <w:proofErr w:type="spellEnd"/>
+            <w:r>
+              <w:rPr>
+                <w:rFonts w:ascii="Calibri" w:hAnsi="Calibri" w:cs="Calibri"/>
+                <w:color w:val="2F5496" w:themeColor="accent1" w:themeShade="BF"/>
+                <w:sz w:val="20"/>
+              </w:rPr>
               <w:t>+++</w:t>
             </w:r>
+            <w:r>
+              <w:rPr>
+                <w:rFonts w:ascii="PMingLiU" w:eastAsia="PMingLiU" w:hAnsi="PMingLiU" w:cs="Calibri" w:hint="eastAsia"/>
+                <w:color w:val="000000"/>
+                <w:sz w:val="20"/>
+              </w:rPr>
+              <w:t>、支數：</w:t>
+            </w:r>
+            <w:r>
+              <w:rPr>
+                <w:rFonts w:ascii="Calibri" w:hAnsi="Calibri" w:cs="Calibri"/>
+                <w:color w:val="2F5496" w:themeColor="accent1" w:themeShade="BF"/>
+                <w:sz w:val="20"/>
+              </w:rPr>
+              <w:t>+++INS</w:t>
+            </w:r>
+            <w:r>
+              <w:rPr>
+                <w:rFonts w:ascii="PMingLiU" w:eastAsia="PMingLiU" w:hAnsi="PMingLiU" w:cs="Calibri" w:hint="eastAsia"/>
+                <w:color w:val="2F5496" w:themeColor="accent1" w:themeShade="BF"/>
+                <w:sz w:val="20"/>
+                <w:lang w:eastAsia="zh-TW"/>
+              </w:rPr>
+              <w:t xml:space="preserve"> </w:t>
+            </w:r>
+            <w:r>
+              <w:rPr>
+                <w:rFonts w:ascii="Calibri" w:hAnsi="Calibri" w:cs="Calibri"/>
+                <w:color w:val="2F5496" w:themeColor="accent1" w:themeShade="BF"/>
+                <w:sz w:val="20"/>
+              </w:rPr>
+              <w:t xml:space="preserve">$d. </w:t>
+            </w:r>
             <w:proofErr w:type="spellStart"/>
             <w:r>
               <w:rPr>
                 <w:rFonts w:ascii="Calibri" w:hAnsi="Calibri" w:cs="Calibri"/>
-                <w:color w:val="000000"/>
+                <w:color w:val="2F5496" w:themeColor="accent1" w:themeShade="BF"/>
                 <w:sz w:val="20"/>
               </w:rPr>
-              <w:t>INS$d.SizeTieY</w:t>
+              <w:t>NumberTieY</w:t>
             </w:r>
             <w:proofErr w:type="spellEnd"/>
             <w:r>
               <w:rPr>
                 <w:rFonts w:ascii="Calibri" w:hAnsi="Calibri" w:cs="Calibri"/>
-                <w:color w:val="000000"/>
-                <w:sz w:val="20"/>
-              </w:rPr>
-              <w:t>+++</w:t>
-            </w:r>
-            <w:r>
-              <w:rPr>
-                <w:rFonts w:ascii="PMingLiU" w:eastAsia="PMingLiU" w:hAnsi="PMingLiU" w:cs="Calibri" w:hint="eastAsia"/>
-                <w:color w:val="000000"/>
-                <w:sz w:val="20"/>
-              </w:rPr>
-              <w:t>、支數：</w:t>
-            </w:r>
-            <w:r>
-              <w:rPr>
-                <w:rFonts w:ascii="Calibri" w:hAnsi="Calibri" w:cs="Calibri"/>
-                <w:color w:val="000000"/>
-                <w:sz w:val="20"/>
-              </w:rPr>
-              <w:t>+++</w:t>
-            </w:r>
-            <w:proofErr w:type="spellStart"/>
-            <w:r>
-              <w:rPr>
-                <w:rFonts w:ascii="Calibri" w:hAnsi="Calibri" w:cs="Calibri"/>
-                <w:color w:val="000000"/>
-                <w:sz w:val="20"/>
-              </w:rPr>
-              <w:t>INS$d</w:t>
-            </w:r>
-            <w:proofErr w:type="spellEnd"/>
-            <w:r>
-              <w:rPr>
-                <w:rFonts w:ascii="Calibri" w:hAnsi="Calibri" w:cs="Calibri"/>
-                <w:color w:val="000000"/>
-                <w:sz w:val="20"/>
-              </w:rPr>
-              <w:t xml:space="preserve">. </w:t>
-            </w:r>
-            <w:proofErr w:type="spellStart"/>
-            <w:r>
-              <w:rPr>
-                <w:rFonts w:ascii="Calibri" w:hAnsi="Calibri" w:cs="Calibri"/>
-                <w:color w:val="000000"/>
-                <w:sz w:val="20"/>
-              </w:rPr>
-              <w:t>NumberTieY</w:t>
-            </w:r>
-            <w:proofErr w:type="spellEnd"/>
-            <w:r>
-              <w:rPr>
-                <w:rFonts w:ascii="Calibri" w:hAnsi="Calibri" w:cs="Calibri"/>
-                <w:color w:val="000000"/>
+                <w:color w:val="2F5496" w:themeColor="accent1" w:themeShade="BF"/>
                 <w:sz w:val="20"/>
               </w:rPr>
               <w:t>+++</w:t>
@@ -5595,7 +5916,7 @@
         </w:trPr>
         <w:tc>
           <w:tcPr>
-            <w:tcW w:w="403" w:type="dxa"/>
+            <w:tcW w:w="402" w:type="dxa"/>
             <w:vMerge/>
             <w:tcBorders>
               <w:left w:val="single" w:sz="12" w:space="0" w:color="000000"/>
@@ -5738,10 +6059,33 @@
                     <w:szCs w:val="18"/>
                     <w:lang w:eastAsia="zh-TW"/>
                   </w:rPr>
-                  <w:t>平均分配且圍束區間距</w:t>
+                  <w:t>平均分配</w:t>
+                </w:r>
+                <w:proofErr w:type="gramStart"/>
+                <w:r>
+                  <w:rPr>
+                    <w:rFonts w:ascii="Gungsuh" w:eastAsia="Gungsuh" w:hAnsi="Gungsuh" w:cs="Gungsuh"/>
+                    <w:color w:val="000000"/>
+                    <w:sz w:val="18"/>
+                    <w:szCs w:val="18"/>
+                    <w:lang w:eastAsia="zh-TW"/>
+                  </w:rPr>
+                  <w:t>且圍束區</w:t>
+                </w:r>
+                <w:proofErr w:type="gramEnd"/>
+                <w:r>
+                  <w:rPr>
+                    <w:rFonts w:ascii="Gungsuh" w:eastAsia="Gungsuh" w:hAnsi="Gungsuh" w:cs="Gungsuh"/>
+                    <w:color w:val="000000"/>
+                    <w:sz w:val="18"/>
+                    <w:szCs w:val="18"/>
+                    <w:lang w:eastAsia="zh-TW"/>
+                  </w:rPr>
+                  <w:t>間距</w:t>
                 </w:r>
               </w:sdtContent>
             </w:sdt>
+            <w:proofErr w:type="gramStart"/>
             <w:r>
               <w:rPr>
                 <w:rFonts w:ascii="PMingLiU" w:eastAsia="PMingLiU" w:hAnsi="PMingLiU" w:cs="PMingLiU"/>
@@ -5752,6 +6096,7 @@
               </w:rPr>
               <w:t>≦</w:t>
             </w:r>
+            <w:proofErr w:type="gramEnd"/>
             <w:r>
               <w:rPr>
                 <w:rFonts w:ascii="Times New Roman" w:eastAsia="Times New Roman" w:hAnsi="Times New Roman" w:cs="Times New Roman"/>
@@ -5913,7 +6258,7 @@
         </w:trPr>
         <w:tc>
           <w:tcPr>
-            <w:tcW w:w="403" w:type="dxa"/>
+            <w:tcW w:w="402" w:type="dxa"/>
             <w:vMerge/>
             <w:tcBorders>
               <w:left w:val="single" w:sz="12" w:space="0" w:color="000000"/>
@@ -6300,7 +6645,7 @@
         </w:trPr>
         <w:tc>
           <w:tcPr>
-            <w:tcW w:w="403" w:type="dxa"/>
+            <w:tcW w:w="402" w:type="dxa"/>
             <w:vMerge/>
             <w:tcBorders>
               <w:left w:val="single" w:sz="12" w:space="0" w:color="000000"/>
@@ -6446,7 +6791,29 @@
                     <w:szCs w:val="18"/>
                     <w:lang w:eastAsia="zh-TW"/>
                   </w:rPr>
-                  <w:t>上下相鄰彎鉤位置相互錯開</w:t>
+                  <w:t>上下相鄰彎</w:t>
+                </w:r>
+                <w:proofErr w:type="gramStart"/>
+                <w:r>
+                  <w:rPr>
+                    <w:rFonts w:ascii="Gungsuh" w:eastAsia="Gungsuh" w:hAnsi="Gungsuh" w:cs="Gungsuh"/>
+                    <w:color w:val="000000"/>
+                    <w:sz w:val="18"/>
+                    <w:szCs w:val="18"/>
+                    <w:lang w:eastAsia="zh-TW"/>
+                  </w:rPr>
+                  <w:t>鉤</w:t>
+                </w:r>
+                <w:proofErr w:type="gramEnd"/>
+                <w:r>
+                  <w:rPr>
+                    <w:rFonts w:ascii="Gungsuh" w:eastAsia="Gungsuh" w:hAnsi="Gungsuh" w:cs="Gungsuh"/>
+                    <w:color w:val="000000"/>
+                    <w:sz w:val="18"/>
+                    <w:szCs w:val="18"/>
+                    <w:lang w:eastAsia="zh-TW"/>
+                  </w:rPr>
+                  <w:t>位置相互錯開</w:t>
                 </w:r>
               </w:sdtContent>
             </w:sdt>
@@ -6601,7 +6968,7 @@
         </w:trPr>
         <w:tc>
           <w:tcPr>
-            <w:tcW w:w="403" w:type="dxa"/>
+            <w:tcW w:w="402" w:type="dxa"/>
             <w:vMerge/>
             <w:tcBorders>
               <w:left w:val="single" w:sz="12" w:space="0" w:color="000000"/>
@@ -6879,7 +7246,7 @@
         </w:trPr>
         <w:tc>
           <w:tcPr>
-            <w:tcW w:w="403" w:type="dxa"/>
+            <w:tcW w:w="402" w:type="dxa"/>
             <w:tcBorders>
               <w:left w:val="single" w:sz="12" w:space="0" w:color="000000"/>
               <w:right w:val="single" w:sz="4" w:space="0" w:color="000000"/>
@@ -7001,8 +7368,20 @@
                     <w:szCs w:val="18"/>
                     <w:lang w:eastAsia="zh-TW"/>
                   </w:rPr>
-                  <w:t>一端135°另一端90°標準彎鉤</w:t>
-                </w:r>
+                  <w:t>一端135°另一端90°標準彎</w:t>
+                </w:r>
+                <w:proofErr w:type="gramStart"/>
+                <w:r>
+                  <w:rPr>
+                    <w:rFonts w:ascii="Gungsuh" w:eastAsia="Gungsuh" w:hAnsi="Gungsuh" w:cs="Gungsuh"/>
+                    <w:color w:val="000000"/>
+                    <w:sz w:val="18"/>
+                    <w:szCs w:val="18"/>
+                    <w:lang w:eastAsia="zh-TW"/>
+                  </w:rPr>
+                  <w:t>鉤</w:t>
+                </w:r>
+                <w:proofErr w:type="gramEnd"/>
               </w:sdtContent>
             </w:sdt>
           </w:p>
@@ -7243,7 +7622,7 @@
         </w:trPr>
         <w:tc>
           <w:tcPr>
-            <w:tcW w:w="403" w:type="dxa"/>
+            <w:tcW w:w="402" w:type="dxa"/>
             <w:tcBorders>
               <w:left w:val="single" w:sz="12" w:space="0" w:color="000000"/>
               <w:right w:val="single" w:sz="4" w:space="0" w:color="000000"/>
@@ -7364,7 +7743,29 @@
                     <w:szCs w:val="18"/>
                     <w:lang w:eastAsia="zh-TW"/>
                   </w:rPr>
-                  <w:t>以#20鐵絲每目綁紮無鬆動</w:t>
+                  <w:t>以#20鐵絲</w:t>
+                </w:r>
+                <w:proofErr w:type="gramStart"/>
+                <w:r>
+                  <w:rPr>
+                    <w:rFonts w:ascii="Gungsuh" w:eastAsia="Gungsuh" w:hAnsi="Gungsuh" w:cs="Gungsuh"/>
+                    <w:color w:val="000000"/>
+                    <w:sz w:val="18"/>
+                    <w:szCs w:val="18"/>
+                    <w:lang w:eastAsia="zh-TW"/>
+                  </w:rPr>
+                  <w:t>每目綁紮</w:t>
+                </w:r>
+                <w:proofErr w:type="gramEnd"/>
+                <w:r>
+                  <w:rPr>
+                    <w:rFonts w:ascii="Gungsuh" w:eastAsia="Gungsuh" w:hAnsi="Gungsuh" w:cs="Gungsuh"/>
+                    <w:color w:val="000000"/>
+                    <w:sz w:val="18"/>
+                    <w:szCs w:val="18"/>
+                    <w:lang w:eastAsia="zh-TW"/>
+                  </w:rPr>
+                  <w:t>無鬆動</w:t>
                 </w:r>
               </w:sdtContent>
             </w:sdt>
@@ -7519,7 +7920,7 @@
         </w:trPr>
         <w:tc>
           <w:tcPr>
-            <w:tcW w:w="403" w:type="dxa"/>
+            <w:tcW w:w="402" w:type="dxa"/>
             <w:tcBorders>
               <w:left w:val="single" w:sz="12" w:space="0" w:color="000000"/>
               <w:right w:val="single" w:sz="4" w:space="0" w:color="000000"/>
@@ -7594,93 +7995,109 @@
                     <w:sz w:val="18"/>
                     <w:szCs w:val="18"/>
                   </w:rPr>
-                  <w:t>保護層及完成外觀</w:t>
-                </w:r>
-              </w:sdtContent>
-            </w:sdt>
-          </w:p>
-        </w:tc>
-        <w:tc>
-          <w:tcPr>
-            <w:tcW w:w="3364" w:type="dxa"/>
-            <w:gridSpan w:val="5"/>
-            <w:tcBorders>
-              <w:left w:val="single" w:sz="4" w:space="0" w:color="000000"/>
-              <w:right w:val="single" w:sz="4" w:space="0" w:color="000000"/>
-            </w:tcBorders>
-          </w:tcPr>
-          <w:p>
-            <w:pPr>
-              <w:pBdr>
-                <w:top w:val="nil"/>
-                <w:left w:val="nil"/>
-                <w:bottom w:val="nil"/>
-                <w:right w:val="nil"/>
-                <w:between w:val="nil"/>
-              </w:pBdr>
-              <w:spacing w:after="0" w:line="320" w:lineRule="auto"/>
-              <w:rPr>
-                <w:rFonts w:ascii="Times New Roman" w:eastAsia="Times New Roman" w:hAnsi="Times New Roman" w:cs="Times New Roman"/>
-                <w:color w:val="000000"/>
-                <w:sz w:val="18"/>
-                <w:szCs w:val="18"/>
-                <w:lang w:eastAsia="zh-TW"/>
-              </w:rPr>
-            </w:pPr>
-            <w:sdt>
-              <w:sdtPr>
-                <w:tag w:val="goog_rdk_788"/>
-                <w:id w:val="1956133166"/>
-              </w:sdtPr>
-              <w:sdtContent>
-                <w:r>
-                  <w:rPr>
-                    <w:rFonts w:ascii="Calibri" w:hAnsi="Calibri" w:cs="Calibri"/>
-                    <w:color w:val="000000"/>
-                    <w:sz w:val="20"/>
-                  </w:rPr>
-                  <w:t>+++INS $</w:t>
-                </w:r>
-                <w:proofErr w:type="spellStart"/>
-                <w:r>
-                  <w:rPr>
-                    <w:rFonts w:ascii="Calibri" w:hAnsi="Calibri" w:cs="Calibri"/>
-                    <w:color w:val="000000"/>
-                    <w:sz w:val="20"/>
-                  </w:rPr>
-                  <w:t>d.Cover</w:t>
-                </w:r>
-                <w:proofErr w:type="spellEnd"/>
-                <w:r>
-                  <w:rPr>
-                    <w:rFonts w:ascii="Calibri" w:hAnsi="Calibri" w:cs="Calibri"/>
-                    <w:color w:val="000000"/>
-                    <w:sz w:val="20"/>
-                  </w:rPr>
-                  <w:t>+++</w:t>
-                </w:r>
+                  <w:t>保護</w:t>
+                </w:r>
+                <w:proofErr w:type="gramStart"/>
                 <w:r>
                   <w:rPr>
                     <w:rFonts w:ascii="Gungsuh" w:eastAsia="Gungsuh" w:hAnsi="Gungsuh" w:cs="Gungsuh"/>
                     <w:color w:val="000000"/>
                     <w:sz w:val="18"/>
                     <w:szCs w:val="18"/>
-                    <w:lang w:eastAsia="zh-TW"/>
-                  </w:rPr>
-                  <w:t>mm</w:t>
-                </w:r>
+                  </w:rPr>
+                  <w:t>層</w:t>
+                </w:r>
+                <w:proofErr w:type="gramEnd"/>
                 <w:r>
                   <w:rPr>
                     <w:rFonts w:ascii="Gungsuh" w:eastAsia="Gungsuh" w:hAnsi="Gungsuh" w:cs="Gungsuh"/>
                     <w:color w:val="000000"/>
                     <w:sz w:val="18"/>
                     <w:szCs w:val="18"/>
-                    <w:lang w:eastAsia="zh-TW"/>
-                  </w:rPr>
-                  <w:t>，直立無彎曲傾倒現象</w:t>
+                  </w:rPr>
+                  <w:t>及完成外觀</w:t>
                 </w:r>
               </w:sdtContent>
             </w:sdt>
+          </w:p>
+        </w:tc>
+        <w:tc>
+          <w:tcPr>
+            <w:tcW w:w="3364" w:type="dxa"/>
+            <w:gridSpan w:val="5"/>
+            <w:tcBorders>
+              <w:left w:val="single" w:sz="4" w:space="0" w:color="000000"/>
+              <w:right w:val="single" w:sz="4" w:space="0" w:color="000000"/>
+            </w:tcBorders>
+          </w:tcPr>
+          <w:p>
+            <w:pPr>
+              <w:pBdr>
+                <w:top w:val="nil"/>
+                <w:left w:val="nil"/>
+                <w:bottom w:val="nil"/>
+                <w:right w:val="nil"/>
+                <w:between w:val="nil"/>
+              </w:pBdr>
+              <w:spacing w:after="0" w:line="320" w:lineRule="auto"/>
+              <w:rPr>
+                <w:rFonts w:ascii="Times New Roman" w:eastAsia="Times New Roman" w:hAnsi="Times New Roman" w:cs="Times New Roman"/>
+                <w:color w:val="000000"/>
+                <w:sz w:val="18"/>
+                <w:szCs w:val="18"/>
+                <w:lang w:eastAsia="zh-TW"/>
+              </w:rPr>
+            </w:pPr>
+            <w:r>
+              <w:rPr>
+                <w:rFonts w:ascii="Calibri" w:hAnsi="Calibri" w:cs="Calibri"/>
+                <w:color w:val="2F5496" w:themeColor="accent1" w:themeShade="BF"/>
+                <w:sz w:val="18"/>
+                <w:szCs w:val="18"/>
+              </w:rPr>
+              <w:t>+++INS $</w:t>
+            </w:r>
+            <w:proofErr w:type="spellStart"/>
+            <w:proofErr w:type="gramStart"/>
+            <w:r>
+              <w:rPr>
+                <w:rFonts w:ascii="Calibri" w:hAnsi="Calibri" w:cs="Calibri"/>
+                <w:color w:val="2F5496" w:themeColor="accent1" w:themeShade="BF"/>
+                <w:sz w:val="18"/>
+                <w:szCs w:val="18"/>
+              </w:rPr>
+              <w:t>d.Cover</w:t>
+            </w:r>
+            <w:proofErr w:type="spellEnd"/>
+            <w:proofErr w:type="gramEnd"/>
+            <w:r>
+              <w:rPr>
+                <w:rFonts w:ascii="Calibri" w:hAnsi="Calibri" w:cs="Calibri"/>
+                <w:color w:val="2F5496" w:themeColor="accent1" w:themeShade="BF"/>
+                <w:sz w:val="18"/>
+                <w:szCs w:val="18"/>
+              </w:rPr>
+              <w:t>+++</w:t>
+            </w:r>
+            <w:r>
+              <w:rPr>
+                <w:rFonts w:ascii="Gungsuh" w:eastAsia="Gungsuh" w:hAnsi="Gungsuh" w:cs="Gungsuh"/>
+                <w:color w:val="2F5496" w:themeColor="accent1" w:themeShade="BF"/>
+                <w:sz w:val="18"/>
+                <w:szCs w:val="18"/>
+                <w:lang w:eastAsia="zh-TW"/>
+              </w:rPr>
+              <w:t>mm</w:t>
+            </w:r>
+            <w:r>
+              <w:rPr>
+                <w:rFonts w:ascii="PMingLiU" w:eastAsia="PMingLiU" w:hAnsi="PMingLiU" w:hint="eastAsia"/>
+                <w:sz w:val="18"/>
+                <w:szCs w:val="18"/>
+                <w:lang w:eastAsia="zh-TW"/>
+              </w:rPr>
+              <w:t>，直立無彎曲傾倒現象</w:t>
+            </w:r>
           </w:p>
         </w:tc>
         <w:tc>
@@ -7832,7 +8249,7 @@
         </w:trPr>
         <w:tc>
           <w:tcPr>
-            <w:tcW w:w="3285" w:type="dxa"/>
+            <w:tcW w:w="3284" w:type="dxa"/>
             <w:gridSpan w:val="6"/>
             <w:tcBorders>
               <w:left w:val="single" w:sz="12" w:space="0" w:color="000000"/>
@@ -7851,10 +8268,16 @@
               </w:pBdr>
               <w:spacing w:after="0" w:line="320" w:lineRule="auto"/>
               <w:jc w:val="both"/>
+              <w:rPr>
+                <w:sz w:val="20"/>
+                <w:szCs w:val="20"/>
+              </w:rPr>
             </w:pPr>
             <w:r>
               <w:rPr>
                 <w:rFonts w:ascii="PMingLiU" w:eastAsia="PMingLiU" w:hAnsi="PMingLiU" w:hint="eastAsia"/>
+                <w:sz w:val="20"/>
+                <w:szCs w:val="20"/>
               </w:rPr>
               <w:t>模型截圖</w:t>
             </w:r>
@@ -7889,6 +8312,7 @@
               <w:t xml:space="preserve">+++IMAGE </w:t>
             </w:r>
             <w:proofErr w:type="spellStart"/>
+            <w:proofErr w:type="gramStart"/>
             <w:r>
               <w:rPr>
                 <w:rFonts w:ascii="Calibri" w:eastAsia="MingLiU" w:hAnsi="Calibri" w:cs="Calibri"/>
@@ -7904,7 +8328,16 @@
                 <w:color w:val="24292F"/>
                 <w:bdr w:val="none" w:sz="0" w:space="0" w:color="auto" w:frame="1"/>
               </w:rPr>
-              <w:t>($d.Image64, $d.Image64Ratio, 4)+++</w:t>
+              <w:t>(</w:t>
+            </w:r>
+            <w:proofErr w:type="gramEnd"/>
+            <w:r>
+              <w:rPr>
+                <w:rFonts w:ascii="Calibri" w:eastAsia="MingLiU" w:hAnsi="Calibri" w:cs="Calibri"/>
+                <w:color w:val="24292F"/>
+                <w:bdr w:val="none" w:sz="0" w:space="0" w:color="auto" w:frame="1"/>
+              </w:rPr>
+              <w:t>$d.Image64, $d.Image64Ratio, 4)+++</w:t>
             </w:r>
           </w:p>
         </w:tc>
@@ -7917,7 +8350,7 @@
         </w:trPr>
         <w:tc>
           <w:tcPr>
-            <w:tcW w:w="3285" w:type="dxa"/>
+            <w:tcW w:w="3284" w:type="dxa"/>
             <w:gridSpan w:val="6"/>
             <w:tcBorders>
               <w:left w:val="single" w:sz="12" w:space="0" w:color="000000"/>
@@ -8056,7 +8489,7 @@
         </w:trPr>
         <w:tc>
           <w:tcPr>
-            <w:tcW w:w="495" w:type="dxa"/>
+            <w:tcW w:w="494" w:type="dxa"/>
             <w:gridSpan w:val="2"/>
             <w:tcBorders>
               <w:top w:val="single" w:sz="12" w:space="0" w:color="000000"/>
@@ -8084,11 +8517,19 @@
                 <w:id w:val="-1172648252"/>
               </w:sdtPr>
               <w:sdtContent>
-                <w:r>
-                  <w:rPr>
-                    <w:rFonts w:ascii="Gungsuh" w:eastAsia="Gungsuh" w:hAnsi="Gungsuh" w:cs="Gungsuh"/>
-                  </w:rPr>
-                  <w:t>備註</w:t>
+                <w:proofErr w:type="gramStart"/>
+                <w:r>
+                  <w:rPr>
+                    <w:rFonts w:ascii="Gungsuh" w:eastAsia="Gungsuh" w:hAnsi="Gungsuh" w:cs="Gungsuh"/>
+                  </w:rPr>
+                  <w:t>備</w:t>
+                </w:r>
+                <w:proofErr w:type="gramEnd"/>
+                <w:r>
+                  <w:rPr>
+                    <w:rFonts w:ascii="Gungsuh" w:eastAsia="Gungsuh" w:hAnsi="Gungsuh" w:cs="Gungsuh"/>
+                  </w:rPr>
+                  <w:t>註</w:t>
                 </w:r>
               </w:sdtContent>
             </w:sdt>
@@ -8185,7 +8626,7 @@
       <w:tr>
         <w:tc>
           <w:tcPr>
-            <w:tcW w:w="2806" w:type="dxa"/>
+            <w:tcW w:w="2805" w:type="dxa"/>
             <w:gridSpan w:val="5"/>
             <w:tcBorders>
               <w:top w:val="single" w:sz="12" w:space="0" w:color="000000"/>
@@ -8212,11 +8653,33 @@
                 <w:id w:val="1676300063"/>
               </w:sdtPr>
               <w:sdtContent>
-                <w:r>
-                  <w:rPr>
-                    <w:rFonts w:ascii="Gungsuh" w:eastAsia="Gungsuh" w:hAnsi="Gungsuh" w:cs="Gungsuh"/>
-                  </w:rPr>
-                  <w:t>專業監督單位</w:t>
+                <w:proofErr w:type="gramStart"/>
+                <w:r>
+                  <w:rPr>
+                    <w:rFonts w:ascii="Gungsuh" w:eastAsia="Gungsuh" w:hAnsi="Gungsuh" w:cs="Gungsuh"/>
+                  </w:rPr>
+                  <w:t>專</w:t>
+                </w:r>
+                <w:proofErr w:type="gramEnd"/>
+                <w:r>
+                  <w:rPr>
+                    <w:rFonts w:ascii="Gungsuh" w:eastAsia="Gungsuh" w:hAnsi="Gungsuh" w:cs="Gungsuh"/>
+                  </w:rPr>
+                  <w:t>業監督</w:t>
+                </w:r>
+                <w:proofErr w:type="gramStart"/>
+                <w:r>
+                  <w:rPr>
+                    <w:rFonts w:ascii="Gungsuh" w:eastAsia="Gungsuh" w:hAnsi="Gungsuh" w:cs="Gungsuh"/>
+                  </w:rPr>
+                  <w:t>單</w:t>
+                </w:r>
+                <w:proofErr w:type="gramEnd"/>
+                <w:r>
+                  <w:rPr>
+                    <w:rFonts w:ascii="Gungsuh" w:eastAsia="Gungsuh" w:hAnsi="Gungsuh" w:cs="Gungsuh"/>
+                  </w:rPr>
+                  <w:t>位</w:t>
                 </w:r>
               </w:sdtContent>
             </w:sdt>
@@ -8255,7 +8718,21 @@
                   <w:rPr>
                     <w:rFonts w:ascii="Gungsuh" w:eastAsia="Gungsuh" w:hAnsi="Gungsuh" w:cs="Gungsuh"/>
                   </w:rPr>
-                  <w:t>施工單位</w:t>
+                  <w:t>施工</w:t>
+                </w:r>
+                <w:proofErr w:type="gramStart"/>
+                <w:r>
+                  <w:rPr>
+                    <w:rFonts w:ascii="Gungsuh" w:eastAsia="Gungsuh" w:hAnsi="Gungsuh" w:cs="Gungsuh"/>
+                  </w:rPr>
+                  <w:t>單</w:t>
+                </w:r>
+                <w:proofErr w:type="gramEnd"/>
+                <w:r>
+                  <w:rPr>
+                    <w:rFonts w:ascii="Gungsuh" w:eastAsia="Gungsuh" w:hAnsi="Gungsuh" w:cs="Gungsuh"/>
+                  </w:rPr>
+                  <w:t>位</w:t>
                 </w:r>
               </w:sdtContent>
             </w:sdt>
@@ -8307,7 +8784,7 @@
         </w:trPr>
         <w:tc>
           <w:tcPr>
-            <w:tcW w:w="2806" w:type="dxa"/>
+            <w:tcW w:w="2805" w:type="dxa"/>
             <w:gridSpan w:val="5"/>
             <w:tcBorders>
               <w:left w:val="single" w:sz="12" w:space="0" w:color="000000"/>
@@ -8543,9 +9020,17 @@
     <w:p>
       <w:pPr>
         <w:rPr>
-          <w:lang w:eastAsia="zh-TW"/>
+          <w:rFonts w:ascii="Calibri" w:eastAsia="DFKai-SB" w:hAnsi="Calibri" w:cs="Calibri"/>
+          <w:color w:val="000000"/>
         </w:rPr>
       </w:pPr>
+      <w:r>
+        <w:rPr>
+          <w:rFonts w:ascii="Calibri" w:eastAsia="DFKai-SB" w:hAnsi="Calibri" w:cs="Calibri"/>
+          <w:color w:val="000000"/>
+        </w:rPr>
+        <w:t>+++END-FOR d +++</w:t>
+      </w:r>
     </w:p>
     <w:sectPr>
       <w:pgSz w:w="12240" w:h="15840"/>

</xml_diff>